<commit_message>
TP2 , falta UML y revisar casos de prueba
</commit_message>
<xml_diff>
--- a/TP2/LoteDePruebas/Casos de Prueba.docx
+++ b/TP2/LoteDePruebas/Casos de Prueba.docx
@@ -4,101 +4,1217 @@
   <w:body>
     <w:p>
       <w:pPr>
+        <w:pStyle w:val="Ttulo"/>
+        <w:spacing w:after="0"/>
+        <w:jc w:val="center"/>
+        <w:rPr>
+          <w:rFonts w:asciiTheme="minorHAnsi" w:hAnsiTheme="minorHAnsi" w:cstheme="minorHAnsi"/>
+        </w:rPr>
+      </w:pPr>
+      <w:r>
+        <w:rPr>
+          <w:rFonts w:asciiTheme="minorHAnsi" w:hAnsiTheme="minorHAnsi" w:cstheme="minorHAnsi"/>
+        </w:rPr>
+        <w:t>CASOS DE PRUEBA – TP2 SEL</w:t>
+      </w:r>
+    </w:p>
+    <w:p>
+      <w:pPr>
+        <w:spacing w:after="0" w:line="240" w:lineRule="auto"/>
+        <w:rPr>
+          <w:rFonts w:cstheme="minorHAnsi"/>
+        </w:rPr>
+      </w:pPr>
+    </w:p>
+    <w:p>
+      <w:pPr>
         <w:pStyle w:val="Ttulo1"/>
-        <w:jc w:val="center"/>
-        <w:rPr>
-          <w:rFonts w:ascii="Arial" w:hAnsi="Arial" w:cs="Arial"/>
-        </w:rPr>
-      </w:pPr>
-      <w:r>
-        <w:rPr>
-          <w:rFonts w:ascii="Arial" w:hAnsi="Arial" w:cs="Arial"/>
-        </w:rPr>
-        <w:t>LOTE DE PRUEBAS DE ERROR</w:t>
-      </w:r>
-    </w:p>
-    <w:p>
+        <w:spacing w:before="0" w:line="240" w:lineRule="auto"/>
+        <w:rPr>
+          <w:rFonts w:asciiTheme="minorHAnsi" w:hAnsiTheme="minorHAnsi" w:cstheme="minorHAnsi"/>
+        </w:rPr>
+      </w:pPr>
+      <w:r>
+        <w:rPr>
+          <w:rFonts w:asciiTheme="minorHAnsi" w:hAnsiTheme="minorHAnsi" w:cstheme="minorHAnsi"/>
+        </w:rPr>
+        <w:t xml:space="preserve">01 – SISTEMA 2x2 </w:t>
+      </w:r>
+      <w:r>
+        <w:rPr>
+          <w:rFonts w:asciiTheme="minorHAnsi" w:hAnsiTheme="minorHAnsi" w:cstheme="minorHAnsi"/>
+        </w:rPr>
+        <w:t>NORMAL</w:t>
+      </w:r>
+    </w:p>
+    <w:p>
+      <w:pPr>
+        <w:spacing w:after="0" w:line="240" w:lineRule="auto"/>
+        <w:rPr>
+          <w:rFonts w:cstheme="minorHAnsi"/>
+        </w:rPr>
+      </w:pPr>
+      <w:r>
+        <w:rPr>
+          <w:rFonts w:cstheme="minorHAnsi"/>
+        </w:rPr>
+        <w:t>Caso simple con matriz de coeficientes de dimensión 2</w:t>
+      </w:r>
+      <w:r>
+        <w:rPr>
+          <w:rFonts w:cstheme="minorHAnsi"/>
+        </w:rPr>
+        <w:t>.</w:t>
+      </w:r>
+    </w:p>
+    <w:p>
+      <w:pPr>
+        <w:spacing w:after="0" w:line="240" w:lineRule="auto"/>
+        <w:rPr>
+          <w:rFonts w:cstheme="minorHAnsi"/>
+        </w:rPr>
+      </w:pPr>
+    </w:p>
+    <w:p>
+      <w:pPr>
+        <w:pStyle w:val="Ttulo1"/>
+        <w:spacing w:before="0" w:line="240" w:lineRule="auto"/>
+        <w:rPr>
+          <w:rFonts w:asciiTheme="minorHAnsi" w:hAnsiTheme="minorHAnsi" w:cstheme="minorHAnsi"/>
+        </w:rPr>
+      </w:pPr>
+      <w:r>
+        <w:rPr>
+          <w:rFonts w:asciiTheme="minorHAnsi" w:hAnsiTheme="minorHAnsi" w:cstheme="minorHAnsi"/>
+        </w:rPr>
+        <w:t>02 – CASO 01 LEVEMENTE PERTURBADO</w:t>
+      </w:r>
+    </w:p>
+    <w:p>
+      <w:pPr>
+        <w:spacing w:after="0" w:line="240" w:lineRule="auto"/>
+        <w:rPr>
+          <w:rFonts w:cstheme="minorHAnsi"/>
+        </w:rPr>
+      </w:pPr>
+      <w:r>
+        <w:rPr>
+          <w:rFonts w:cstheme="minorHAnsi"/>
+        </w:rPr>
+        <w:t>Se incrementa la dificultad del caso anterior, si se redondearan los numeros serian practicamente iguales.</w:t>
+      </w:r>
+    </w:p>
+    <w:p>
+      <w:pPr>
+        <w:spacing w:after="0" w:line="240" w:lineRule="auto"/>
+        <w:rPr>
+          <w:rFonts w:cstheme="minorHAnsi"/>
+        </w:rPr>
+      </w:pPr>
+    </w:p>
+    <w:p>
+      <w:pPr>
+        <w:pStyle w:val="Ttulo1"/>
+        <w:spacing w:before="0" w:line="240" w:lineRule="auto"/>
+        <w:rPr>
+          <w:rFonts w:asciiTheme="minorHAnsi" w:hAnsiTheme="minorHAnsi" w:cstheme="minorHAnsi"/>
+        </w:rPr>
+      </w:pPr>
+      <w:r>
+        <w:rPr>
+          <w:rFonts w:asciiTheme="minorHAnsi" w:hAnsiTheme="minorHAnsi" w:cstheme="minorHAnsi"/>
+        </w:rPr>
+        <w:t>03 – SISTEMA 4x4 NORMAL</w:t>
+      </w:r>
       <w:bookmarkStart w:id="0" w:name="_GoBack"/>
       <w:bookmarkEnd w:id="0"/>
     </w:p>
     <w:p>
       <w:pPr>
-        <w:pStyle w:val="Ttulo2"/>
-        <w:rPr>
-          <w:rFonts w:ascii="Arial" w:hAnsi="Arial" w:cs="Arial"/>
-        </w:rPr>
-      </w:pPr>
-      <w:r>
-        <w:rPr>
-          <w:rFonts w:ascii="Arial" w:hAnsi="Arial" w:cs="Arial"/>
-        </w:rPr>
-        <w:t>01 – Caso 2x2 simple</w:t>
-      </w:r>
-    </w:p>
-    <w:p/>
-    <w:p>
-      <w:pPr>
-        <w:pStyle w:val="Ttulo2"/>
-        <w:rPr>
-          <w:rFonts w:ascii="Arial" w:hAnsi="Arial" w:cs="Arial"/>
-        </w:rPr>
-      </w:pPr>
-      <w:r>
-        <w:rPr>
-          <w:rFonts w:ascii="Arial" w:hAnsi="Arial" w:cs="Arial"/>
+        <w:spacing w:after="0" w:line="240" w:lineRule="auto"/>
+        <w:rPr>
+          <w:rFonts w:cstheme="minorHAnsi"/>
+        </w:rPr>
+      </w:pPr>
+      <w:r>
+        <w:rPr>
+          <w:rFonts w:cstheme="minorHAnsi"/>
+        </w:rPr>
+        <w:t>Caso simple con matriz de coeficientes de dimensión 4</w:t>
+      </w:r>
+      <w:r>
+        <w:rPr>
+          <w:rFonts w:cstheme="minorHAnsi"/>
+        </w:rPr>
+        <w:t>.</w:t>
+      </w:r>
+    </w:p>
+    <w:p>
+      <w:pPr>
+        <w:spacing w:after="0" w:line="240" w:lineRule="auto"/>
+        <w:rPr>
+          <w:rFonts w:cstheme="minorHAnsi"/>
+          <w:color w:val="FF0000"/>
+        </w:rPr>
+      </w:pPr>
+    </w:p>
+    <w:p>
+      <w:pPr>
+        <w:pStyle w:val="Ttulo1"/>
+        <w:spacing w:before="0" w:line="240" w:lineRule="auto"/>
+        <w:rPr>
+          <w:rFonts w:asciiTheme="minorHAnsi" w:hAnsiTheme="minorHAnsi" w:cstheme="minorHAnsi"/>
+        </w:rPr>
+      </w:pPr>
+      <w:r>
+        <w:rPr>
+          <w:rFonts w:asciiTheme="minorHAnsi" w:hAnsiTheme="minorHAnsi" w:cstheme="minorHAnsi"/>
         </w:rPr>
         <w:t>0</w:t>
       </w:r>
       <w:r>
         <w:rPr>
-          <w:rFonts w:ascii="Arial" w:hAnsi="Arial" w:cs="Arial"/>
-        </w:rPr>
-        <w:t>2 – Caso 01 levemente perturbado</w:t>
-      </w:r>
-    </w:p>
-    <w:p/>
-    <w:p>
-      <w:pPr>
-        <w:pStyle w:val="Ttulo2"/>
-        <w:rPr>
-          <w:rFonts w:ascii="Arial" w:hAnsi="Arial" w:cs="Arial"/>
-        </w:rPr>
-      </w:pPr>
-      <w:r>
-        <w:rPr>
-          <w:rFonts w:ascii="Arial" w:hAnsi="Arial" w:cs="Arial"/>
-        </w:rPr>
-        <w:t>03 – 4x4 Normal</w:t>
-      </w:r>
-    </w:p>
-    <w:p/>
-    <w:p>
-      <w:pPr>
-        <w:pStyle w:val="Ttulo2"/>
-        <w:rPr>
-          <w:rFonts w:ascii="Arial" w:hAnsi="Arial" w:cs="Arial"/>
-        </w:rPr>
-      </w:pPr>
-      <w:r>
-        <w:rPr>
-          <w:rFonts w:ascii="Arial" w:hAnsi="Arial" w:cs="Arial"/>
-        </w:rPr>
-        <w:t>04 – Caso 2x2 Casi LD simple</w:t>
-      </w:r>
-    </w:p>
-    <w:p>
-      <w:pPr>
-        <w:pStyle w:val="Ttulo2"/>
-      </w:pPr>
+          <w:rFonts w:asciiTheme="minorHAnsi" w:hAnsiTheme="minorHAnsi" w:cstheme="minorHAnsi"/>
+        </w:rPr>
+        <w:t>4</w:t>
+      </w:r>
+      <w:r>
+        <w:rPr>
+          <w:rFonts w:asciiTheme="minorHAnsi" w:hAnsiTheme="minorHAnsi" w:cstheme="minorHAnsi"/>
+        </w:rPr>
+        <w:t xml:space="preserve"> – SISTEMA </w:t>
+      </w:r>
+      <w:r>
+        <w:rPr>
+          <w:rFonts w:asciiTheme="minorHAnsi" w:hAnsiTheme="minorHAnsi" w:cstheme="minorHAnsi"/>
+        </w:rPr>
+        <w:t xml:space="preserve">2x2 CASI LD </w:t>
+      </w:r>
+    </w:p>
+    <w:p>
+      <w:pPr>
+        <w:spacing w:after="0" w:line="240" w:lineRule="auto"/>
+        <w:rPr>
+          <w:rFonts w:cstheme="minorHAnsi"/>
+          <w:color w:val="FF0000"/>
+        </w:rPr>
+      </w:pPr>
+      <w:r>
+        <w:rPr>
+          <w:rFonts w:cstheme="minorHAnsi"/>
+          <w:color w:val="FF0000"/>
+        </w:rPr>
+        <w:t>04_caso2x2cCasiLDsimple</w:t>
+      </w:r>
+      <w:r>
+        <w:rPr>
+          <w:rFonts w:cstheme="minorHAnsi"/>
+          <w:color w:val="FF0000"/>
+        </w:rPr>
+        <w:t>.</w:t>
+      </w:r>
+    </w:p>
+    <w:p>
+      <w:pPr>
+        <w:spacing w:after="0" w:line="240" w:lineRule="auto"/>
+        <w:rPr>
+          <w:rFonts w:cstheme="minorHAnsi"/>
+        </w:rPr>
+      </w:pPr>
+    </w:p>
+    <w:p>
+      <w:pPr>
+        <w:pStyle w:val="Ttulo1"/>
+        <w:spacing w:before="0" w:line="240" w:lineRule="auto"/>
+        <w:rPr>
+          <w:rFonts w:asciiTheme="minorHAnsi" w:hAnsiTheme="minorHAnsi" w:cstheme="minorHAnsi"/>
+        </w:rPr>
+      </w:pPr>
+      <w:r>
+        <w:rPr>
+          <w:rFonts w:asciiTheme="minorHAnsi" w:hAnsiTheme="minorHAnsi" w:cstheme="minorHAnsi"/>
+        </w:rPr>
+        <w:t xml:space="preserve">05 </w:t>
+      </w:r>
+      <w:r>
+        <w:rPr>
+          <w:rFonts w:asciiTheme="minorHAnsi" w:hAnsiTheme="minorHAnsi" w:cstheme="minorHAnsi"/>
+        </w:rPr>
+        <w:t>–</w:t>
+      </w:r>
+      <w:r>
+        <w:rPr>
+          <w:rFonts w:asciiTheme="minorHAnsi" w:hAnsiTheme="minorHAnsi" w:cstheme="minorHAnsi"/>
+        </w:rPr>
+        <w:t xml:space="preserve"> </w:t>
+      </w:r>
+      <w:r>
+        <w:rPr>
+          <w:rFonts w:asciiTheme="minorHAnsi" w:hAnsiTheme="minorHAnsi" w:cstheme="minorHAnsi"/>
+        </w:rPr>
+        <w:t xml:space="preserve">SISTEMA </w:t>
+      </w:r>
+      <w:r>
+        <w:rPr>
+          <w:rFonts w:asciiTheme="minorHAnsi" w:hAnsiTheme="minorHAnsi" w:cstheme="minorHAnsi"/>
+        </w:rPr>
+        <w:t>4x4</w:t>
+      </w:r>
+      <w:r>
+        <w:rPr>
+          <w:rFonts w:asciiTheme="minorHAnsi" w:hAnsiTheme="minorHAnsi" w:cstheme="minorHAnsi"/>
+        </w:rPr>
+        <w:t xml:space="preserve"> CON COEFICIENTES CHICOS</w:t>
+      </w:r>
+    </w:p>
+    <w:p>
+      <w:pPr>
+        <w:spacing w:after="0" w:line="240" w:lineRule="auto"/>
+        <w:rPr>
+          <w:rFonts w:cstheme="minorHAnsi"/>
+        </w:rPr>
+      </w:pPr>
+      <w:r>
+        <w:rPr>
+          <w:rFonts w:cstheme="minorHAnsi"/>
+        </w:rPr>
+        <w:t>Caso de sistema de dimensión 4 donde los coeficientes son números chicos</w:t>
+      </w:r>
+      <w:r>
+        <w:rPr>
+          <w:rFonts w:cstheme="minorHAnsi"/>
+        </w:rPr>
+        <w:t>.</w:t>
+      </w:r>
+    </w:p>
+    <w:p>
+      <w:pPr>
+        <w:spacing w:after="0" w:line="240" w:lineRule="auto"/>
+        <w:rPr>
+          <w:rFonts w:cstheme="minorHAnsi"/>
+        </w:rPr>
+      </w:pPr>
+    </w:p>
+    <w:p>
+      <w:pPr>
+        <w:pStyle w:val="Ttulo1"/>
+        <w:spacing w:before="0" w:line="240" w:lineRule="auto"/>
+        <w:rPr>
+          <w:rFonts w:asciiTheme="minorHAnsi" w:hAnsiTheme="minorHAnsi" w:cstheme="minorHAnsi"/>
+        </w:rPr>
+      </w:pPr>
+      <w:r>
+        <w:rPr>
+          <w:rFonts w:asciiTheme="minorHAnsi" w:hAnsiTheme="minorHAnsi" w:cstheme="minorHAnsi"/>
+        </w:rPr>
+        <w:t xml:space="preserve">06 - SISTEMA 4x4 CON COEFICIENTES </w:t>
+      </w:r>
+      <w:r>
+        <w:rPr>
+          <w:rFonts w:asciiTheme="minorHAnsi" w:hAnsiTheme="minorHAnsi" w:cstheme="minorHAnsi"/>
+        </w:rPr>
+        <w:t>GRANDES</w:t>
+      </w:r>
+    </w:p>
+    <w:p>
+      <w:pPr>
+        <w:spacing w:after="0" w:line="240" w:lineRule="auto"/>
+        <w:rPr>
+          <w:rFonts w:cstheme="minorHAnsi"/>
+        </w:rPr>
+      </w:pPr>
+      <w:r>
+        <w:rPr>
+          <w:rFonts w:cstheme="minorHAnsi"/>
+        </w:rPr>
+        <w:t>Caso de sistema de dimensión 4 donde los coeficientes son números grandes</w:t>
+      </w:r>
+      <w:r>
+        <w:rPr>
+          <w:rFonts w:cstheme="minorHAnsi"/>
+        </w:rPr>
+        <w:t>.</w:t>
+      </w:r>
+    </w:p>
+    <w:p>
+      <w:pPr>
+        <w:spacing w:after="0" w:line="240" w:lineRule="auto"/>
+        <w:rPr>
+          <w:rFonts w:cstheme="minorHAnsi"/>
+        </w:rPr>
+      </w:pPr>
+    </w:p>
+    <w:p>
+      <w:pPr>
+        <w:pStyle w:val="Ttulo1"/>
+        <w:spacing w:before="0" w:line="240" w:lineRule="auto"/>
+        <w:rPr>
+          <w:rFonts w:asciiTheme="minorHAnsi" w:hAnsiTheme="minorHAnsi" w:cstheme="minorHAnsi"/>
+        </w:rPr>
+      </w:pPr>
+      <w:r>
+        <w:rPr>
+          <w:rFonts w:asciiTheme="minorHAnsi" w:hAnsiTheme="minorHAnsi" w:cstheme="minorHAnsi"/>
+        </w:rPr>
+        <w:t xml:space="preserve">07 - SISTEMA </w:t>
+      </w:r>
+      <w:r>
+        <w:rPr>
+          <w:rFonts w:asciiTheme="minorHAnsi" w:hAnsiTheme="minorHAnsi" w:cstheme="minorHAnsi"/>
+        </w:rPr>
+        <w:t xml:space="preserve">6x6 </w:t>
+      </w:r>
+      <w:r>
+        <w:rPr>
+          <w:rFonts w:asciiTheme="minorHAnsi" w:hAnsiTheme="minorHAnsi" w:cstheme="minorHAnsi"/>
+        </w:rPr>
+        <w:t>NORMAL</w:t>
+      </w:r>
+    </w:p>
+    <w:p>
+      <w:pPr>
+        <w:spacing w:after="0" w:line="240" w:lineRule="auto"/>
+        <w:rPr>
+          <w:rFonts w:cstheme="minorHAnsi"/>
+        </w:rPr>
+      </w:pPr>
+      <w:r>
+        <w:rPr>
+          <w:rFonts w:cstheme="minorHAnsi"/>
+        </w:rPr>
+        <w:t>Caso simple con matriz de coeficientes de dimensión 6</w:t>
+      </w:r>
+      <w:r>
+        <w:rPr>
+          <w:rFonts w:cstheme="minorHAnsi"/>
+        </w:rPr>
+        <w:t>.</w:t>
+      </w:r>
+    </w:p>
+    <w:p>
+      <w:pPr>
+        <w:spacing w:after="0" w:line="240" w:lineRule="auto"/>
+        <w:rPr>
+          <w:rFonts w:cstheme="minorHAnsi"/>
+        </w:rPr>
+      </w:pPr>
+    </w:p>
+    <w:p>
+      <w:pPr>
+        <w:pStyle w:val="Ttulo1"/>
+        <w:spacing w:before="0" w:line="240" w:lineRule="auto"/>
+        <w:rPr>
+          <w:rFonts w:asciiTheme="minorHAnsi" w:hAnsiTheme="minorHAnsi" w:cstheme="minorHAnsi"/>
+        </w:rPr>
+      </w:pPr>
+      <w:r>
+        <w:rPr>
+          <w:rFonts w:asciiTheme="minorHAnsi" w:hAnsiTheme="minorHAnsi" w:cstheme="minorHAnsi"/>
+        </w:rPr>
+        <w:t xml:space="preserve">08 - SISTEMA </w:t>
+      </w:r>
+      <w:r>
+        <w:rPr>
+          <w:rFonts w:asciiTheme="minorHAnsi" w:hAnsiTheme="minorHAnsi" w:cstheme="minorHAnsi"/>
+        </w:rPr>
+        <w:t xml:space="preserve">10x10 </w:t>
+      </w:r>
+      <w:r>
+        <w:rPr>
+          <w:rFonts w:asciiTheme="minorHAnsi" w:hAnsiTheme="minorHAnsi" w:cstheme="minorHAnsi"/>
+        </w:rPr>
+        <w:t>NORMAL</w:t>
+      </w:r>
+      <w:r>
+        <w:rPr>
+          <w:rFonts w:asciiTheme="minorHAnsi" w:hAnsiTheme="minorHAnsi" w:cstheme="minorHAnsi"/>
+        </w:rPr>
+        <w:t xml:space="preserve"> </w:t>
+      </w:r>
+    </w:p>
+    <w:p>
+      <w:pPr>
+        <w:spacing w:after="0" w:line="240" w:lineRule="auto"/>
+        <w:rPr>
+          <w:rFonts w:cstheme="minorHAnsi"/>
+        </w:rPr>
+      </w:pPr>
+      <w:r>
+        <w:rPr>
+          <w:rFonts w:cstheme="minorHAnsi"/>
+        </w:rPr>
+        <w:t>Caso simple con matriz de coeficientes de dimensión 10</w:t>
+      </w:r>
+      <w:r>
+        <w:rPr>
+          <w:rFonts w:cstheme="minorHAnsi"/>
+        </w:rPr>
+        <w:t>.</w:t>
+      </w:r>
+    </w:p>
+    <w:p>
+      <w:pPr>
+        <w:spacing w:after="0" w:line="240" w:lineRule="auto"/>
+        <w:rPr>
+          <w:rFonts w:cstheme="minorHAnsi"/>
+        </w:rPr>
+      </w:pPr>
+    </w:p>
+    <w:p>
+      <w:pPr>
+        <w:pStyle w:val="Ttulo1"/>
+        <w:spacing w:before="0" w:line="240" w:lineRule="auto"/>
+        <w:rPr>
+          <w:rFonts w:asciiTheme="minorHAnsi" w:hAnsiTheme="minorHAnsi" w:cstheme="minorHAnsi"/>
+        </w:rPr>
+      </w:pPr>
+      <w:r>
+        <w:rPr>
+          <w:rFonts w:asciiTheme="minorHAnsi" w:hAnsiTheme="minorHAnsi" w:cstheme="minorHAnsi"/>
+        </w:rPr>
+        <w:t xml:space="preserve">09 - SISTEMA 10x10 </w:t>
+      </w:r>
+      <w:r>
+        <w:rPr>
+          <w:rFonts w:asciiTheme="minorHAnsi" w:hAnsiTheme="minorHAnsi" w:cstheme="minorHAnsi"/>
+        </w:rPr>
+        <w:t>SIN INVERSA</w:t>
+      </w:r>
+    </w:p>
+    <w:p>
+      <w:pPr>
+        <w:spacing w:after="0" w:line="240" w:lineRule="auto"/>
+        <w:rPr>
+          <w:rFonts w:cstheme="minorHAnsi"/>
+        </w:rPr>
+      </w:pPr>
+      <w:r>
+        <w:rPr>
+          <w:rFonts w:cstheme="minorHAnsi"/>
+        </w:rPr>
+        <w:t>El sistema no tiene solución, una de las filas nulas</w:t>
+      </w:r>
+      <w:r>
+        <w:rPr>
+          <w:rFonts w:cstheme="minorHAnsi"/>
+        </w:rPr>
+        <w:t>.</w:t>
+      </w:r>
+    </w:p>
+    <w:p>
+      <w:pPr>
+        <w:spacing w:after="0" w:line="240" w:lineRule="auto"/>
+        <w:rPr>
+          <w:rFonts w:cstheme="minorHAnsi"/>
+        </w:rPr>
+      </w:pPr>
+    </w:p>
+    <w:p>
+      <w:pPr>
+        <w:pStyle w:val="Ttulo1"/>
+        <w:spacing w:before="0" w:line="240" w:lineRule="auto"/>
+        <w:rPr>
+          <w:rFonts w:asciiTheme="minorHAnsi" w:hAnsiTheme="minorHAnsi" w:cstheme="minorHAnsi"/>
+        </w:rPr>
+      </w:pPr>
+      <w:r>
+        <w:rPr>
+          <w:rFonts w:asciiTheme="minorHAnsi" w:hAnsiTheme="minorHAnsi" w:cstheme="minorHAnsi"/>
+        </w:rPr>
+        <w:t>10 - SISTEMA 1</w:t>
+      </w:r>
+      <w:r>
+        <w:rPr>
+          <w:rFonts w:asciiTheme="minorHAnsi" w:hAnsiTheme="minorHAnsi" w:cstheme="minorHAnsi"/>
+        </w:rPr>
+        <w:t>0</w:t>
+      </w:r>
+      <w:r>
+        <w:rPr>
+          <w:rFonts w:asciiTheme="minorHAnsi" w:hAnsiTheme="minorHAnsi" w:cstheme="minorHAnsi"/>
+        </w:rPr>
+        <w:t>0x10</w:t>
+      </w:r>
+      <w:r>
+        <w:rPr>
+          <w:rFonts w:asciiTheme="minorHAnsi" w:hAnsiTheme="minorHAnsi" w:cstheme="minorHAnsi"/>
+        </w:rPr>
+        <w:t>0</w:t>
+      </w:r>
+      <w:r>
+        <w:rPr>
+          <w:rFonts w:asciiTheme="minorHAnsi" w:hAnsiTheme="minorHAnsi" w:cstheme="minorHAnsi"/>
+        </w:rPr>
+        <w:t xml:space="preserve"> NORMAL</w:t>
+      </w:r>
+      <w:r>
+        <w:rPr>
+          <w:rFonts w:asciiTheme="minorHAnsi" w:hAnsiTheme="minorHAnsi" w:cstheme="minorHAnsi"/>
+        </w:rPr>
+        <w:t xml:space="preserve"> </w:t>
+      </w:r>
+    </w:p>
+    <w:p>
+      <w:pPr>
+        <w:spacing w:after="0" w:line="240" w:lineRule="auto"/>
+        <w:rPr>
+          <w:rFonts w:cstheme="minorHAnsi"/>
+        </w:rPr>
+      </w:pPr>
+      <w:r>
+        <w:rPr>
+          <w:rFonts w:cstheme="minorHAnsi"/>
+        </w:rPr>
+        <w:t>Caso simple con matriz de coeficientes de dimensión 100</w:t>
+      </w:r>
+      <w:r>
+        <w:rPr>
+          <w:rFonts w:cstheme="minorHAnsi"/>
+        </w:rPr>
+        <w:t>.</w:t>
+      </w:r>
+    </w:p>
+    <w:p>
+      <w:pPr>
+        <w:spacing w:after="0" w:line="240" w:lineRule="auto"/>
+        <w:rPr>
+          <w:rFonts w:cstheme="minorHAnsi"/>
+        </w:rPr>
+      </w:pPr>
+    </w:p>
+    <w:p>
+      <w:pPr>
+        <w:pStyle w:val="Ttulo1"/>
+        <w:spacing w:before="0" w:line="240" w:lineRule="auto"/>
+        <w:rPr>
+          <w:rFonts w:asciiTheme="minorHAnsi" w:hAnsiTheme="minorHAnsi" w:cstheme="minorHAnsi"/>
+        </w:rPr>
+      </w:pPr>
+      <w:r>
+        <w:rPr>
+          <w:rFonts w:asciiTheme="minorHAnsi" w:hAnsiTheme="minorHAnsi" w:cstheme="minorHAnsi"/>
+        </w:rPr>
+        <w:t>11 - SISTEMA 1</w:t>
+      </w:r>
+      <w:r>
+        <w:rPr>
+          <w:rFonts w:asciiTheme="minorHAnsi" w:hAnsiTheme="minorHAnsi" w:cstheme="minorHAnsi"/>
+        </w:rPr>
+        <w:t>0</w:t>
+      </w:r>
+      <w:r>
+        <w:rPr>
+          <w:rFonts w:asciiTheme="minorHAnsi" w:hAnsiTheme="minorHAnsi" w:cstheme="minorHAnsi"/>
+        </w:rPr>
+        <w:t>0x10</w:t>
+      </w:r>
+      <w:r>
+        <w:rPr>
+          <w:rFonts w:asciiTheme="minorHAnsi" w:hAnsiTheme="minorHAnsi" w:cstheme="minorHAnsi"/>
+        </w:rPr>
+        <w:t>0</w:t>
+      </w:r>
+      <w:r>
+        <w:rPr>
+          <w:rFonts w:asciiTheme="minorHAnsi" w:hAnsiTheme="minorHAnsi" w:cstheme="minorHAnsi"/>
+        </w:rPr>
+        <w:t xml:space="preserve"> SIN INVERSA</w:t>
+      </w:r>
+    </w:p>
+    <w:p>
+      <w:pPr>
+        <w:spacing w:after="0" w:line="240" w:lineRule="auto"/>
+        <w:rPr>
+          <w:rFonts w:cstheme="minorHAnsi"/>
+        </w:rPr>
+      </w:pPr>
+      <w:r>
+        <w:rPr>
+          <w:rFonts w:cstheme="minorHAnsi"/>
+        </w:rPr>
+        <w:t>El sistema no tiene solución, primera fila nula</w:t>
+      </w:r>
+      <w:r>
+        <w:rPr>
+          <w:rFonts w:cstheme="minorHAnsi"/>
+        </w:rPr>
+        <w:t>.</w:t>
+      </w:r>
+    </w:p>
+    <w:p>
+      <w:pPr>
+        <w:spacing w:after="0" w:line="240" w:lineRule="auto"/>
+        <w:rPr>
+          <w:rFonts w:cstheme="minorHAnsi"/>
+        </w:rPr>
+      </w:pPr>
+    </w:p>
+    <w:p>
+      <w:pPr>
+        <w:pStyle w:val="Ttulo1"/>
+        <w:spacing w:before="0" w:line="240" w:lineRule="auto"/>
+        <w:rPr>
+          <w:rFonts w:asciiTheme="minorHAnsi" w:hAnsiTheme="minorHAnsi" w:cstheme="minorHAnsi"/>
+        </w:rPr>
+      </w:pPr>
+      <w:r>
+        <w:rPr>
+          <w:rFonts w:asciiTheme="minorHAnsi" w:hAnsiTheme="minorHAnsi" w:cstheme="minorHAnsi"/>
+        </w:rPr>
+        <w:t>12 - SISTEMA 1</w:t>
+      </w:r>
+      <w:r>
+        <w:rPr>
+          <w:rFonts w:asciiTheme="minorHAnsi" w:hAnsiTheme="minorHAnsi" w:cstheme="minorHAnsi"/>
+        </w:rPr>
+        <w:t>0</w:t>
+      </w:r>
+      <w:r>
+        <w:rPr>
+          <w:rFonts w:asciiTheme="minorHAnsi" w:hAnsiTheme="minorHAnsi" w:cstheme="minorHAnsi"/>
+        </w:rPr>
+        <w:t>0x1</w:t>
+      </w:r>
+      <w:r>
+        <w:rPr>
+          <w:rFonts w:asciiTheme="minorHAnsi" w:hAnsiTheme="minorHAnsi" w:cstheme="minorHAnsi"/>
+        </w:rPr>
+        <w:t>0</w:t>
+      </w:r>
+      <w:r>
+        <w:rPr>
+          <w:rFonts w:asciiTheme="minorHAnsi" w:hAnsiTheme="minorHAnsi" w:cstheme="minorHAnsi"/>
+        </w:rPr>
+        <w:t>0 SIN INVERSA</w:t>
+      </w:r>
+    </w:p>
+    <w:p>
+      <w:pPr>
+        <w:spacing w:after="0" w:line="240" w:lineRule="auto"/>
+        <w:rPr>
+          <w:rFonts w:cstheme="minorHAnsi"/>
+        </w:rPr>
+      </w:pPr>
+      <w:r>
+        <w:rPr>
+          <w:rFonts w:cstheme="minorHAnsi"/>
+        </w:rPr>
+        <w:t>Idem anterior pero otra de las filas nula</w:t>
+      </w:r>
+      <w:r>
+        <w:rPr>
+          <w:rFonts w:cstheme="minorHAnsi"/>
+        </w:rPr>
+        <w:t>.</w:t>
+      </w:r>
+    </w:p>
+    <w:p>
+      <w:pPr>
+        <w:spacing w:after="0" w:line="240" w:lineRule="auto"/>
+        <w:rPr>
+          <w:rFonts w:cstheme="minorHAnsi"/>
+        </w:rPr>
+      </w:pPr>
+    </w:p>
+    <w:p>
+      <w:pPr>
+        <w:pStyle w:val="Ttulo1"/>
+        <w:spacing w:before="0" w:line="240" w:lineRule="auto"/>
+        <w:rPr>
+          <w:rFonts w:asciiTheme="minorHAnsi" w:hAnsiTheme="minorHAnsi" w:cstheme="minorHAnsi"/>
+        </w:rPr>
+      </w:pPr>
+      <w:r>
+        <w:rPr>
+          <w:rFonts w:asciiTheme="minorHAnsi" w:hAnsiTheme="minorHAnsi" w:cstheme="minorHAnsi"/>
+        </w:rPr>
+        <w:t>1</w:t>
+      </w:r>
+      <w:r>
+        <w:rPr>
+          <w:rFonts w:asciiTheme="minorHAnsi" w:hAnsiTheme="minorHAnsi" w:cstheme="minorHAnsi"/>
+        </w:rPr>
+        <w:t>3</w:t>
+      </w:r>
+      <w:r>
+        <w:rPr>
+          <w:rFonts w:asciiTheme="minorHAnsi" w:hAnsiTheme="minorHAnsi" w:cstheme="minorHAnsi"/>
+        </w:rPr>
+        <w:t xml:space="preserve"> - SISTEMA </w:t>
+      </w:r>
+      <w:r>
+        <w:rPr>
+          <w:rFonts w:asciiTheme="minorHAnsi" w:hAnsiTheme="minorHAnsi" w:cstheme="minorHAnsi"/>
+        </w:rPr>
+        <w:t>3</w:t>
+      </w:r>
+      <w:r>
+        <w:rPr>
+          <w:rFonts w:asciiTheme="minorHAnsi" w:hAnsiTheme="minorHAnsi" w:cstheme="minorHAnsi"/>
+        </w:rPr>
+        <w:t>00x</w:t>
+      </w:r>
+      <w:r>
+        <w:rPr>
+          <w:rFonts w:asciiTheme="minorHAnsi" w:hAnsiTheme="minorHAnsi" w:cstheme="minorHAnsi"/>
+        </w:rPr>
+        <w:t>3</w:t>
+      </w:r>
+      <w:r>
+        <w:rPr>
+          <w:rFonts w:asciiTheme="minorHAnsi" w:hAnsiTheme="minorHAnsi" w:cstheme="minorHAnsi"/>
+        </w:rPr>
+        <w:t xml:space="preserve">00 NORMAL </w:t>
+      </w:r>
+    </w:p>
+    <w:p>
+      <w:pPr>
+        <w:spacing w:after="0" w:line="240" w:lineRule="auto"/>
+        <w:rPr>
+          <w:rFonts w:cstheme="minorHAnsi"/>
+        </w:rPr>
+      </w:pPr>
+      <w:r>
+        <w:rPr>
+          <w:rFonts w:cstheme="minorHAnsi"/>
+        </w:rPr>
+        <w:t>Caso simple con matriz de coeficientes de dimensión 100.</w:t>
+      </w:r>
+    </w:p>
+    <w:p>
+      <w:pPr>
+        <w:spacing w:after="0" w:line="240" w:lineRule="auto"/>
+        <w:rPr>
+          <w:rFonts w:cstheme="minorHAnsi"/>
+        </w:rPr>
+      </w:pPr>
+    </w:p>
+    <w:p>
+      <w:pPr>
+        <w:pStyle w:val="Ttulo1"/>
+        <w:spacing w:before="0" w:line="240" w:lineRule="auto"/>
+        <w:rPr>
+          <w:rFonts w:asciiTheme="minorHAnsi" w:hAnsiTheme="minorHAnsi" w:cstheme="minorHAnsi"/>
+        </w:rPr>
+      </w:pPr>
+      <w:r>
+        <w:rPr>
+          <w:rFonts w:asciiTheme="minorHAnsi" w:hAnsiTheme="minorHAnsi" w:cstheme="minorHAnsi"/>
+        </w:rPr>
+        <w:t>1</w:t>
+      </w:r>
+      <w:r>
+        <w:rPr>
+          <w:rFonts w:asciiTheme="minorHAnsi" w:hAnsiTheme="minorHAnsi" w:cstheme="minorHAnsi"/>
+        </w:rPr>
+        <w:t>4</w:t>
+      </w:r>
+      <w:r>
+        <w:rPr>
+          <w:rFonts w:asciiTheme="minorHAnsi" w:hAnsiTheme="minorHAnsi" w:cstheme="minorHAnsi"/>
+        </w:rPr>
+        <w:t xml:space="preserve"> - </w:t>
+      </w:r>
+      <w:r>
+        <w:rPr>
+          <w:rFonts w:asciiTheme="minorHAnsi" w:hAnsiTheme="minorHAnsi" w:cstheme="minorHAnsi"/>
+        </w:rPr>
+        <w:t xml:space="preserve">SISTEMA </w:t>
+      </w:r>
+      <w:r>
+        <w:rPr>
+          <w:rFonts w:asciiTheme="minorHAnsi" w:hAnsiTheme="minorHAnsi" w:cstheme="minorHAnsi"/>
+        </w:rPr>
+        <w:t>5</w:t>
+      </w:r>
+      <w:r>
+        <w:rPr>
+          <w:rFonts w:asciiTheme="minorHAnsi" w:hAnsiTheme="minorHAnsi" w:cstheme="minorHAnsi"/>
+        </w:rPr>
+        <w:t>00x</w:t>
+      </w:r>
+      <w:r>
+        <w:rPr>
+          <w:rFonts w:asciiTheme="minorHAnsi" w:hAnsiTheme="minorHAnsi" w:cstheme="minorHAnsi"/>
+        </w:rPr>
+        <w:t>5</w:t>
+      </w:r>
+      <w:r>
+        <w:rPr>
+          <w:rFonts w:asciiTheme="minorHAnsi" w:hAnsiTheme="minorHAnsi" w:cstheme="minorHAnsi"/>
+        </w:rPr>
+        <w:t>00 NORMAL</w:t>
+      </w:r>
+      <w:r>
+        <w:rPr>
+          <w:rFonts w:asciiTheme="minorHAnsi" w:hAnsiTheme="minorHAnsi" w:cstheme="minorHAnsi"/>
+        </w:rPr>
+        <w:t xml:space="preserve"> </w:t>
+      </w:r>
+    </w:p>
+    <w:p>
+      <w:pPr>
+        <w:spacing w:after="0" w:line="240" w:lineRule="auto"/>
+        <w:rPr>
+          <w:rFonts w:cstheme="minorHAnsi"/>
+        </w:rPr>
+      </w:pPr>
+      <w:r>
+        <w:rPr>
+          <w:rFonts w:cstheme="minorHAnsi"/>
+        </w:rPr>
+        <w:t xml:space="preserve">Caso simple con matriz de coeficientes de dimensión </w:t>
+      </w:r>
+      <w:r>
+        <w:rPr>
+          <w:rFonts w:cstheme="minorHAnsi"/>
+        </w:rPr>
+        <w:t>500.</w:t>
+      </w:r>
+    </w:p>
+    <w:p>
+      <w:pPr>
+        <w:spacing w:after="0" w:line="240" w:lineRule="auto"/>
+        <w:rPr>
+          <w:rFonts w:cstheme="minorHAnsi"/>
+        </w:rPr>
+      </w:pPr>
+    </w:p>
+    <w:p>
+      <w:pPr>
+        <w:pStyle w:val="Ttulo1"/>
+        <w:spacing w:before="0" w:line="240" w:lineRule="auto"/>
+        <w:rPr>
+          <w:rFonts w:asciiTheme="minorHAnsi" w:hAnsiTheme="minorHAnsi" w:cstheme="minorHAnsi"/>
+        </w:rPr>
+      </w:pPr>
+      <w:r>
+        <w:rPr>
+          <w:rFonts w:asciiTheme="minorHAnsi" w:hAnsiTheme="minorHAnsi" w:cstheme="minorHAnsi"/>
+        </w:rPr>
+        <w:t>1</w:t>
+      </w:r>
+      <w:r>
+        <w:rPr>
+          <w:rFonts w:asciiTheme="minorHAnsi" w:hAnsiTheme="minorHAnsi" w:cstheme="minorHAnsi"/>
+        </w:rPr>
+        <w:t>5</w:t>
+      </w:r>
+      <w:r>
+        <w:rPr>
+          <w:rFonts w:asciiTheme="minorHAnsi" w:hAnsiTheme="minorHAnsi" w:cstheme="minorHAnsi"/>
+        </w:rPr>
+        <w:t xml:space="preserve"> - SISTEMA </w:t>
+      </w:r>
+      <w:r>
+        <w:rPr>
+          <w:rFonts w:asciiTheme="minorHAnsi" w:hAnsiTheme="minorHAnsi" w:cstheme="minorHAnsi"/>
+        </w:rPr>
+        <w:t>700x700</w:t>
+      </w:r>
+      <w:r>
+        <w:rPr>
+          <w:rFonts w:asciiTheme="minorHAnsi" w:hAnsiTheme="minorHAnsi" w:cstheme="minorHAnsi"/>
+        </w:rPr>
+        <w:t xml:space="preserve"> NORMAL </w:t>
+      </w:r>
+    </w:p>
+    <w:p>
+      <w:pPr>
+        <w:spacing w:after="0" w:line="240" w:lineRule="auto"/>
+        <w:rPr>
+          <w:rFonts w:cstheme="minorHAnsi"/>
+        </w:rPr>
+      </w:pPr>
+      <w:r>
+        <w:rPr>
+          <w:rFonts w:cstheme="minorHAnsi"/>
+        </w:rPr>
+        <w:t xml:space="preserve">Caso simple con matriz de coeficientes de dimensión </w:t>
+      </w:r>
+      <w:r>
+        <w:rPr>
+          <w:rFonts w:cstheme="minorHAnsi"/>
+        </w:rPr>
+        <w:t>700</w:t>
+      </w:r>
+      <w:r>
+        <w:rPr>
+          <w:rFonts w:cstheme="minorHAnsi"/>
+        </w:rPr>
+        <w:t>.</w:t>
+      </w:r>
+    </w:p>
+    <w:p>
+      <w:pPr>
+        <w:spacing w:after="0" w:line="240" w:lineRule="auto"/>
+        <w:rPr>
+          <w:rFonts w:cstheme="minorHAnsi"/>
+        </w:rPr>
+      </w:pPr>
+    </w:p>
+    <w:p>
+      <w:pPr>
+        <w:pStyle w:val="Ttulo1"/>
+        <w:spacing w:before="0" w:line="240" w:lineRule="auto"/>
+        <w:rPr>
+          <w:rFonts w:asciiTheme="minorHAnsi" w:hAnsiTheme="minorHAnsi" w:cstheme="minorHAnsi"/>
+        </w:rPr>
+      </w:pPr>
+      <w:r>
+        <w:rPr>
+          <w:rFonts w:asciiTheme="minorHAnsi" w:hAnsiTheme="minorHAnsi" w:cstheme="minorHAnsi"/>
+        </w:rPr>
+        <w:lastRenderedPageBreak/>
+        <w:t>1</w:t>
+      </w:r>
+      <w:r>
+        <w:rPr>
+          <w:rFonts w:asciiTheme="minorHAnsi" w:hAnsiTheme="minorHAnsi" w:cstheme="minorHAnsi"/>
+        </w:rPr>
+        <w:t>6</w:t>
+      </w:r>
+      <w:r>
+        <w:rPr>
+          <w:rFonts w:asciiTheme="minorHAnsi" w:hAnsiTheme="minorHAnsi" w:cstheme="minorHAnsi"/>
+        </w:rPr>
+        <w:t xml:space="preserve"> </w:t>
+      </w:r>
+      <w:r>
+        <w:rPr>
+          <w:rFonts w:asciiTheme="minorHAnsi" w:hAnsiTheme="minorHAnsi" w:cstheme="minorHAnsi"/>
+        </w:rPr>
+        <w:t>–</w:t>
+      </w:r>
+      <w:r>
+        <w:rPr>
+          <w:rFonts w:asciiTheme="minorHAnsi" w:hAnsiTheme="minorHAnsi" w:cstheme="minorHAnsi"/>
+        </w:rPr>
+        <w:t xml:space="preserve"> </w:t>
+      </w:r>
+      <w:r>
+        <w:rPr>
+          <w:rFonts w:asciiTheme="minorHAnsi" w:hAnsiTheme="minorHAnsi" w:cstheme="minorHAnsi"/>
+        </w:rPr>
+        <w:t>SISTEMA DE 1000x1000 NORMAL</w:t>
+      </w:r>
+    </w:p>
+    <w:p>
+      <w:pPr>
+        <w:spacing w:after="0" w:line="240" w:lineRule="auto"/>
+        <w:rPr>
+          <w:rFonts w:cstheme="minorHAnsi"/>
+        </w:rPr>
+      </w:pPr>
+      <w:r>
+        <w:rPr>
+          <w:rFonts w:cstheme="minorHAnsi"/>
+        </w:rPr>
+        <w:t xml:space="preserve">Caso simple con matriz de coeficientes de dimensión </w:t>
+      </w:r>
+      <w:r>
+        <w:rPr>
+          <w:rFonts w:cstheme="minorHAnsi"/>
+        </w:rPr>
+        <w:t>1000.</w:t>
+      </w:r>
+    </w:p>
+    <w:p>
+      <w:pPr>
+        <w:spacing w:after="0" w:line="240" w:lineRule="auto"/>
+        <w:rPr>
+          <w:rFonts w:cstheme="minorHAnsi"/>
+        </w:rPr>
+      </w:pPr>
+    </w:p>
+    <w:p>
+      <w:pPr>
+        <w:pStyle w:val="Ttulo1"/>
+        <w:spacing w:before="0" w:line="240" w:lineRule="auto"/>
+        <w:rPr>
+          <w:rFonts w:asciiTheme="minorHAnsi" w:hAnsiTheme="minorHAnsi" w:cstheme="minorHAnsi"/>
+        </w:rPr>
+      </w:pPr>
+      <w:r>
+        <w:rPr>
+          <w:rFonts w:asciiTheme="minorHAnsi" w:hAnsiTheme="minorHAnsi" w:cstheme="minorHAnsi"/>
+        </w:rPr>
+        <w:t>1</w:t>
+      </w:r>
+      <w:r>
+        <w:rPr>
+          <w:rFonts w:asciiTheme="minorHAnsi" w:hAnsiTheme="minorHAnsi" w:cstheme="minorHAnsi"/>
+        </w:rPr>
+        <w:t>7</w:t>
+      </w:r>
+      <w:r>
+        <w:rPr>
+          <w:rFonts w:asciiTheme="minorHAnsi" w:hAnsiTheme="minorHAnsi" w:cstheme="minorHAnsi"/>
+        </w:rPr>
+        <w:t xml:space="preserve"> - </w:t>
+      </w:r>
+      <w:r>
+        <w:rPr>
+          <w:rFonts w:asciiTheme="minorHAnsi" w:hAnsiTheme="minorHAnsi" w:cstheme="minorHAnsi"/>
+        </w:rPr>
+        <w:t xml:space="preserve">SISTEMA DE 1000x1000 </w:t>
+      </w:r>
+      <w:r>
+        <w:rPr>
+          <w:rFonts w:asciiTheme="minorHAnsi" w:hAnsiTheme="minorHAnsi" w:cstheme="minorHAnsi"/>
+        </w:rPr>
+        <w:t>MATRIZ NULA</w:t>
+      </w:r>
+    </w:p>
+    <w:p>
+      <w:pPr>
+        <w:spacing w:after="0" w:line="240" w:lineRule="auto"/>
+        <w:rPr>
+          <w:rFonts w:cstheme="minorHAnsi"/>
+        </w:rPr>
+      </w:pPr>
+      <w:r>
+        <w:rPr>
+          <w:rFonts w:cstheme="minorHAnsi"/>
+        </w:rPr>
+        <w:t>Caso de 1000x1000 con todos los elementos de la matriz de coeficientes nulos</w:t>
+      </w:r>
+      <w:r>
+        <w:rPr>
+          <w:rFonts w:cstheme="minorHAnsi"/>
+        </w:rPr>
+        <w:t>.</w:t>
+      </w:r>
     </w:p>
     <w:sectPr>
       <w:pgSz w:w="12240" w:h="15840"/>
-      <w:pgMar w:top="1134" w:right="1134" w:bottom="1134" w:left="1134" w:header="709" w:footer="709" w:gutter="0"/>
+      <w:pgMar w:top="720" w:right="720" w:bottom="720" w:left="720" w:header="709" w:footer="709" w:gutter="0"/>
       <w:cols w:space="708"/>
       <w:docGrid w:linePitch="360"/>
     </w:sectPr>
   </w:body>
 </w:document>
+</file>
+
+<file path=word/numbering.xml><?xml version="1.0" encoding="utf-8"?>
+<w:numbering xmlns:wpc="http://schemas.microsoft.com/office/word/2010/wordprocessingCanvas" xmlns:mc="http://schemas.openxmlformats.org/markup-compatibility/2006" xmlns:o="urn:schemas-microsoft-com:office:office" xmlns:r="http://schemas.openxmlformats.org/officeDocument/2006/relationships" xmlns:m="http://schemas.openxmlformats.org/officeDocument/2006/math" xmlns:v="urn:schemas-microsoft-com:vml" xmlns:wp14="http://schemas.microsoft.com/office/word/2010/wordprocessingDrawing" xmlns:wp="http://schemas.openxmlformats.org/drawingml/2006/wordprocessingDrawing" xmlns:w10="urn:schemas-microsoft-com:office:word" xmlns:w="http://schemas.openxmlformats.org/wordprocessingml/2006/main" xmlns:w14="http://schemas.microsoft.com/office/word/2010/wordml" xmlns:wpg="http://schemas.microsoft.com/office/word/2010/wordprocessingGroup" xmlns:wpi="http://schemas.microsoft.com/office/word/2010/wordprocessingInk" xmlns:wne="http://schemas.microsoft.com/office/word/2006/wordml" xmlns:wps="http://schemas.microsoft.com/office/word/2010/wordprocessingShape" mc:Ignorable="w14 wp14">
+  <w:abstractNum w:abstractNumId="0">
+    <w:nsid w:val="61D20B22"/>
+    <w:multiLevelType w:val="hybridMultilevel"/>
+    <w:tmpl w:val="A9049448"/>
+    <w:lvl w:ilvl="0" w:tplc="2C0A0001">
+      <w:start w:val="1"/>
+      <w:numFmt w:val="bullet"/>
+      <w:lvlText w:val=""/>
+      <w:lvlJc w:val="left"/>
+      <w:pPr>
+        <w:ind w:left="720" w:hanging="360"/>
+      </w:pPr>
+      <w:rPr>
+        <w:rFonts w:ascii="Symbol" w:hAnsi="Symbol" w:hint="default"/>
+      </w:rPr>
+    </w:lvl>
+    <w:lvl w:ilvl="1" w:tplc="2C0A0003" w:tentative="1">
+      <w:start w:val="1"/>
+      <w:numFmt w:val="bullet"/>
+      <w:lvlText w:val="o"/>
+      <w:lvlJc w:val="left"/>
+      <w:pPr>
+        <w:ind w:left="1440" w:hanging="360"/>
+      </w:pPr>
+      <w:rPr>
+        <w:rFonts w:ascii="Courier New" w:hAnsi="Courier New" w:cs="Courier New" w:hint="default"/>
+      </w:rPr>
+    </w:lvl>
+    <w:lvl w:ilvl="2" w:tplc="2C0A0005" w:tentative="1">
+      <w:start w:val="1"/>
+      <w:numFmt w:val="bullet"/>
+      <w:lvlText w:val=""/>
+      <w:lvlJc w:val="left"/>
+      <w:pPr>
+        <w:ind w:left="2160" w:hanging="360"/>
+      </w:pPr>
+      <w:rPr>
+        <w:rFonts w:ascii="Wingdings" w:hAnsi="Wingdings" w:hint="default"/>
+      </w:rPr>
+    </w:lvl>
+    <w:lvl w:ilvl="3" w:tplc="2C0A0001" w:tentative="1">
+      <w:start w:val="1"/>
+      <w:numFmt w:val="bullet"/>
+      <w:lvlText w:val=""/>
+      <w:lvlJc w:val="left"/>
+      <w:pPr>
+        <w:ind w:left="2880" w:hanging="360"/>
+      </w:pPr>
+      <w:rPr>
+        <w:rFonts w:ascii="Symbol" w:hAnsi="Symbol" w:hint="default"/>
+      </w:rPr>
+    </w:lvl>
+    <w:lvl w:ilvl="4" w:tplc="2C0A0003" w:tentative="1">
+      <w:start w:val="1"/>
+      <w:numFmt w:val="bullet"/>
+      <w:lvlText w:val="o"/>
+      <w:lvlJc w:val="left"/>
+      <w:pPr>
+        <w:ind w:left="3600" w:hanging="360"/>
+      </w:pPr>
+      <w:rPr>
+        <w:rFonts w:ascii="Courier New" w:hAnsi="Courier New" w:cs="Courier New" w:hint="default"/>
+      </w:rPr>
+    </w:lvl>
+    <w:lvl w:ilvl="5" w:tplc="2C0A0005" w:tentative="1">
+      <w:start w:val="1"/>
+      <w:numFmt w:val="bullet"/>
+      <w:lvlText w:val=""/>
+      <w:lvlJc w:val="left"/>
+      <w:pPr>
+        <w:ind w:left="4320" w:hanging="360"/>
+      </w:pPr>
+      <w:rPr>
+        <w:rFonts w:ascii="Wingdings" w:hAnsi="Wingdings" w:hint="default"/>
+      </w:rPr>
+    </w:lvl>
+    <w:lvl w:ilvl="6" w:tplc="2C0A0001" w:tentative="1">
+      <w:start w:val="1"/>
+      <w:numFmt w:val="bullet"/>
+      <w:lvlText w:val=""/>
+      <w:lvlJc w:val="left"/>
+      <w:pPr>
+        <w:ind w:left="5040" w:hanging="360"/>
+      </w:pPr>
+      <w:rPr>
+        <w:rFonts w:ascii="Symbol" w:hAnsi="Symbol" w:hint="default"/>
+      </w:rPr>
+    </w:lvl>
+    <w:lvl w:ilvl="7" w:tplc="2C0A0003" w:tentative="1">
+      <w:start w:val="1"/>
+      <w:numFmt w:val="bullet"/>
+      <w:lvlText w:val="o"/>
+      <w:lvlJc w:val="left"/>
+      <w:pPr>
+        <w:ind w:left="5760" w:hanging="360"/>
+      </w:pPr>
+      <w:rPr>
+        <w:rFonts w:ascii="Courier New" w:hAnsi="Courier New" w:cs="Courier New" w:hint="default"/>
+      </w:rPr>
+    </w:lvl>
+    <w:lvl w:ilvl="8" w:tplc="2C0A0005" w:tentative="1">
+      <w:start w:val="1"/>
+      <w:numFmt w:val="bullet"/>
+      <w:lvlText w:val=""/>
+      <w:lvlJc w:val="left"/>
+      <w:pPr>
+        <w:ind w:left="6480" w:hanging="360"/>
+      </w:pPr>
+      <w:rPr>
+        <w:rFonts w:ascii="Wingdings" w:hAnsi="Wingdings" w:hint="default"/>
+      </w:rPr>
+    </w:lvl>
+  </w:abstractNum>
+  <w:num w:numId="1">
+    <w:abstractNumId w:val="0"/>
+  </w:num>
+</w:numbering>
 </file>
 
 <file path=word/styles.xml><?xml version="1.0" encoding="utf-8"?>
@@ -365,6 +1481,56 @@
       <w:szCs w:val="26"/>
     </w:rPr>
   </w:style>
+  <w:style w:type="paragraph" w:styleId="Ttulo">
+    <w:name w:val="Title"/>
+    <w:basedOn w:val="Normal"/>
+    <w:next w:val="Normal"/>
+    <w:link w:val="TtuloCar"/>
+    <w:uiPriority w:val="10"/>
+    <w:qFormat/>
+    <w:rsid w:val="00E66E77"/>
+    <w:pPr>
+      <w:pBdr>
+        <w:bottom w:val="single" w:sz="8" w:space="4" w:color="4F81BD" w:themeColor="accent1"/>
+      </w:pBdr>
+      <w:spacing w:after="300" w:line="240" w:lineRule="auto"/>
+      <w:contextualSpacing/>
+    </w:pPr>
+    <w:rPr>
+      <w:rFonts w:asciiTheme="majorHAnsi" w:eastAsiaTheme="majorEastAsia" w:hAnsiTheme="majorHAnsi" w:cstheme="majorBidi"/>
+      <w:color w:val="17365D" w:themeColor="text2" w:themeShade="BF"/>
+      <w:spacing w:val="5"/>
+      <w:kern w:val="28"/>
+      <w:sz w:val="52"/>
+      <w:szCs w:val="52"/>
+    </w:rPr>
+  </w:style>
+  <w:style w:type="character" w:customStyle="1" w:styleId="TtuloCar">
+    <w:name w:val="Título Car"/>
+    <w:basedOn w:val="Fuentedeprrafopredeter"/>
+    <w:link w:val="Ttulo"/>
+    <w:uiPriority w:val="10"/>
+    <w:rsid w:val="00E66E77"/>
+    <w:rPr>
+      <w:rFonts w:asciiTheme="majorHAnsi" w:eastAsiaTheme="majorEastAsia" w:hAnsiTheme="majorHAnsi" w:cstheme="majorBidi"/>
+      <w:color w:val="17365D" w:themeColor="text2" w:themeShade="BF"/>
+      <w:spacing w:val="5"/>
+      <w:kern w:val="28"/>
+      <w:sz w:val="52"/>
+      <w:szCs w:val="52"/>
+    </w:rPr>
+  </w:style>
+  <w:style w:type="paragraph" w:styleId="Prrafodelista">
+    <w:name w:val="List Paragraph"/>
+    <w:basedOn w:val="Normal"/>
+    <w:uiPriority w:val="34"/>
+    <w:qFormat/>
+    <w:rsid w:val="00C9120B"/>
+    <w:pPr>
+      <w:ind w:left="720"/>
+      <w:contextualSpacing/>
+    </w:pPr>
+  </w:style>
 </w:styles>
 </file>
 
@@ -631,6 +1797,56 @@
       <w:sz w:val="26"/>
       <w:szCs w:val="26"/>
     </w:rPr>
+  </w:style>
+  <w:style w:type="paragraph" w:styleId="Ttulo">
+    <w:name w:val="Title"/>
+    <w:basedOn w:val="Normal"/>
+    <w:next w:val="Normal"/>
+    <w:link w:val="TtuloCar"/>
+    <w:uiPriority w:val="10"/>
+    <w:qFormat/>
+    <w:rsid w:val="00E66E77"/>
+    <w:pPr>
+      <w:pBdr>
+        <w:bottom w:val="single" w:sz="8" w:space="4" w:color="4F81BD" w:themeColor="accent1"/>
+      </w:pBdr>
+      <w:spacing w:after="300" w:line="240" w:lineRule="auto"/>
+      <w:contextualSpacing/>
+    </w:pPr>
+    <w:rPr>
+      <w:rFonts w:asciiTheme="majorHAnsi" w:eastAsiaTheme="majorEastAsia" w:hAnsiTheme="majorHAnsi" w:cstheme="majorBidi"/>
+      <w:color w:val="17365D" w:themeColor="text2" w:themeShade="BF"/>
+      <w:spacing w:val="5"/>
+      <w:kern w:val="28"/>
+      <w:sz w:val="52"/>
+      <w:szCs w:val="52"/>
+    </w:rPr>
+  </w:style>
+  <w:style w:type="character" w:customStyle="1" w:styleId="TtuloCar">
+    <w:name w:val="Título Car"/>
+    <w:basedOn w:val="Fuentedeprrafopredeter"/>
+    <w:link w:val="Ttulo"/>
+    <w:uiPriority w:val="10"/>
+    <w:rsid w:val="00E66E77"/>
+    <w:rPr>
+      <w:rFonts w:asciiTheme="majorHAnsi" w:eastAsiaTheme="majorEastAsia" w:hAnsiTheme="majorHAnsi" w:cstheme="majorBidi"/>
+      <w:color w:val="17365D" w:themeColor="text2" w:themeShade="BF"/>
+      <w:spacing w:val="5"/>
+      <w:kern w:val="28"/>
+      <w:sz w:val="52"/>
+      <w:szCs w:val="52"/>
+    </w:rPr>
+  </w:style>
+  <w:style w:type="paragraph" w:styleId="Prrafodelista">
+    <w:name w:val="List Paragraph"/>
+    <w:basedOn w:val="Normal"/>
+    <w:uiPriority w:val="34"/>
+    <w:qFormat/>
+    <w:rsid w:val="00C9120B"/>
+    <w:pPr>
+      <w:ind w:left="720"/>
+      <w:contextualSpacing/>
+    </w:pPr>
   </w:style>
 </w:styles>
 </file>

</xml_diff>

<commit_message>
TP2, casos de prueba listos
</commit_message>
<xml_diff>
--- a/TP2/LoteDePruebas/Casos de Prueba.docx
+++ b/TP2/LoteDePruebas/Casos de Prueba.docx
@@ -9,22 +9,32 @@
         <w:jc w:val="center"/>
         <w:rPr>
           <w:rFonts w:asciiTheme="minorHAnsi" w:hAnsiTheme="minorHAnsi" w:cstheme="minorHAnsi"/>
-        </w:rPr>
-      </w:pPr>
-      <w:r>
-        <w:rPr>
-          <w:rFonts w:asciiTheme="minorHAnsi" w:hAnsiTheme="minorHAnsi" w:cstheme="minorHAnsi"/>
-        </w:rPr>
-        <w:t>CASOS DE PRUEBA – TP2 SEL</w:t>
-      </w:r>
-    </w:p>
-    <w:p>
-      <w:pPr>
-        <w:spacing w:after="0" w:line="240" w:lineRule="auto"/>
-        <w:rPr>
-          <w:rFonts w:cstheme="minorHAnsi"/>
-        </w:rPr>
-      </w:pPr>
+          <w:sz w:val="44"/>
+        </w:rPr>
+      </w:pPr>
+      <w:r>
+        <w:rPr>
+          <w:rFonts w:asciiTheme="minorHAnsi" w:hAnsiTheme="minorHAnsi" w:cstheme="minorHAnsi"/>
+          <w:sz w:val="44"/>
+        </w:rPr>
+        <w:t>TP2 SEL</w:t>
+      </w:r>
+      <w:r>
+        <w:rPr>
+          <w:rFonts w:asciiTheme="minorHAnsi" w:hAnsiTheme="minorHAnsi" w:cstheme="minorHAnsi"/>
+          <w:sz w:val="44"/>
+        </w:rPr>
+        <w:t xml:space="preserve"> - </w:t>
+      </w:r>
+      <w:bookmarkStart w:id="0" w:name="_GoBack"/>
+      <w:bookmarkEnd w:id="0"/>
+      <w:r>
+        <w:rPr>
+          <w:rFonts w:asciiTheme="minorHAnsi" w:hAnsiTheme="minorHAnsi" w:cstheme="minorHAnsi"/>
+          <w:sz w:val="44"/>
+        </w:rPr>
+        <w:t>CASOS DE PRUEBA</w:t>
+      </w:r>
     </w:p>
     <w:p>
       <w:pPr>
@@ -32,46 +42,8 @@
         <w:spacing w:before="0" w:line="240" w:lineRule="auto"/>
         <w:rPr>
           <w:rFonts w:asciiTheme="minorHAnsi" w:hAnsiTheme="minorHAnsi" w:cstheme="minorHAnsi"/>
-        </w:rPr>
-      </w:pPr>
-      <w:r>
-        <w:rPr>
-          <w:rFonts w:asciiTheme="minorHAnsi" w:hAnsiTheme="minorHAnsi" w:cstheme="minorHAnsi"/>
-        </w:rPr>
-        <w:t xml:space="preserve">01 – SISTEMA 2x2 </w:t>
-      </w:r>
-      <w:r>
-        <w:rPr>
-          <w:rFonts w:asciiTheme="minorHAnsi" w:hAnsiTheme="minorHAnsi" w:cstheme="minorHAnsi"/>
-        </w:rPr>
-        <w:t>NORMAL</w:t>
-      </w:r>
-    </w:p>
-    <w:p>
-      <w:pPr>
-        <w:spacing w:after="0" w:line="240" w:lineRule="auto"/>
-        <w:rPr>
-          <w:rFonts w:cstheme="minorHAnsi"/>
-        </w:rPr>
-      </w:pPr>
-      <w:r>
-        <w:rPr>
-          <w:rFonts w:cstheme="minorHAnsi"/>
-        </w:rPr>
-        <w:t>Caso simple con matriz de coeficientes de dimensión 2</w:t>
-      </w:r>
-      <w:r>
-        <w:rPr>
-          <w:rFonts w:cstheme="minorHAnsi"/>
-        </w:rPr>
-        <w:t>.</w:t>
-      </w:r>
-    </w:p>
-    <w:p>
-      <w:pPr>
-        <w:spacing w:after="0" w:line="240" w:lineRule="auto"/>
-        <w:rPr>
-          <w:rFonts w:cstheme="minorHAnsi"/>
+          <w:sz w:val="22"/>
+          <w:szCs w:val="22"/>
         </w:rPr>
       </w:pPr>
     </w:p>
@@ -81,27 +53,45 @@
         <w:spacing w:before="0" w:line="240" w:lineRule="auto"/>
         <w:rPr>
           <w:rFonts w:asciiTheme="minorHAnsi" w:hAnsiTheme="minorHAnsi" w:cstheme="minorHAnsi"/>
-        </w:rPr>
-      </w:pPr>
-      <w:r>
-        <w:rPr>
-          <w:rFonts w:asciiTheme="minorHAnsi" w:hAnsiTheme="minorHAnsi" w:cstheme="minorHAnsi"/>
-        </w:rPr>
-        <w:t>02 – CASO 01 LEVEMENTE PERTURBADO</w:t>
-      </w:r>
-    </w:p>
-    <w:p>
-      <w:pPr>
-        <w:spacing w:after="0" w:line="240" w:lineRule="auto"/>
-        <w:rPr>
-          <w:rFonts w:cstheme="minorHAnsi"/>
-        </w:rPr>
-      </w:pPr>
-      <w:r>
-        <w:rPr>
-          <w:rFonts w:cstheme="minorHAnsi"/>
-        </w:rPr>
-        <w:t>Se incrementa la dificultad del caso anterior, si se redondearan los numeros serian practicamente iguales.</w:t>
+          <w:sz w:val="22"/>
+          <w:szCs w:val="22"/>
+        </w:rPr>
+      </w:pPr>
+      <w:r>
+        <w:rPr>
+          <w:rFonts w:asciiTheme="minorHAnsi" w:hAnsiTheme="minorHAnsi" w:cstheme="minorHAnsi"/>
+          <w:sz w:val="22"/>
+          <w:szCs w:val="22"/>
+        </w:rPr>
+        <w:t xml:space="preserve">01 – SISTEMA 2x2 </w:t>
+      </w:r>
+      <w:r>
+        <w:rPr>
+          <w:rFonts w:asciiTheme="minorHAnsi" w:hAnsiTheme="minorHAnsi" w:cstheme="minorHAnsi"/>
+          <w:sz w:val="22"/>
+          <w:szCs w:val="22"/>
+        </w:rPr>
+        <w:t>NORMAL</w:t>
+      </w:r>
+    </w:p>
+    <w:p>
+      <w:pPr>
+        <w:spacing w:after="0" w:line="240" w:lineRule="auto"/>
+        <w:rPr>
+          <w:rFonts w:cstheme="minorHAnsi"/>
+        </w:rPr>
+      </w:pPr>
+      <w:r>
+        <w:rPr>
+          <w:rFonts w:cstheme="minorHAnsi"/>
+        </w:rPr>
+        <w:t>Caso simple con matriz de coeficientes de dimensión 2</w:t>
+      </w:r>
+      <w:r>
+        <w:rPr>
+          <w:rFonts w:cstheme="minorHAnsi"/>
+        </w:rPr>
+        <w:t>.</w:t>
       </w:r>
     </w:p>
     <w:p>
@@ -118,43 +108,38 @@
         <w:spacing w:before="0" w:line="240" w:lineRule="auto"/>
         <w:rPr>
           <w:rFonts w:asciiTheme="minorHAnsi" w:hAnsiTheme="minorHAnsi" w:cstheme="minorHAnsi"/>
-        </w:rPr>
-      </w:pPr>
-      <w:r>
-        <w:rPr>
-          <w:rFonts w:asciiTheme="minorHAnsi" w:hAnsiTheme="minorHAnsi" w:cstheme="minorHAnsi"/>
-        </w:rPr>
-        <w:t>03 – SISTEMA 4x4 NORMAL</w:t>
-      </w:r>
-      <w:bookmarkStart w:id="0" w:name="_GoBack"/>
-      <w:bookmarkEnd w:id="0"/>
-    </w:p>
-    <w:p>
-      <w:pPr>
-        <w:spacing w:after="0" w:line="240" w:lineRule="auto"/>
-        <w:rPr>
-          <w:rFonts w:cstheme="minorHAnsi"/>
-        </w:rPr>
-      </w:pPr>
-      <w:r>
-        <w:rPr>
-          <w:rFonts w:cstheme="minorHAnsi"/>
-        </w:rPr>
-        <w:t>Caso simple con matriz de coeficientes de dimensión 4</w:t>
-      </w:r>
-      <w:r>
-        <w:rPr>
-          <w:rFonts w:cstheme="minorHAnsi"/>
-        </w:rPr>
-        <w:t>.</w:t>
-      </w:r>
-    </w:p>
-    <w:p>
-      <w:pPr>
-        <w:spacing w:after="0" w:line="240" w:lineRule="auto"/>
-        <w:rPr>
-          <w:rFonts w:cstheme="minorHAnsi"/>
-          <w:color w:val="FF0000"/>
+          <w:sz w:val="22"/>
+          <w:szCs w:val="22"/>
+        </w:rPr>
+      </w:pPr>
+      <w:r>
+        <w:rPr>
+          <w:rFonts w:asciiTheme="minorHAnsi" w:hAnsiTheme="minorHAnsi" w:cstheme="minorHAnsi"/>
+          <w:sz w:val="22"/>
+          <w:szCs w:val="22"/>
+        </w:rPr>
+        <w:t>02 – CASO 01 LEVEMENTE PERTURBADO</w:t>
+      </w:r>
+    </w:p>
+    <w:p>
+      <w:pPr>
+        <w:spacing w:after="0" w:line="240" w:lineRule="auto"/>
+        <w:rPr>
+          <w:rFonts w:cstheme="minorHAnsi"/>
+        </w:rPr>
+      </w:pPr>
+      <w:r>
+        <w:rPr>
+          <w:rFonts w:cstheme="minorHAnsi"/>
+        </w:rPr>
+        <w:t>Se incrementa la dificultad del caso anterior, si se redondearan los numeros serian practicamente iguales.</w:t>
+      </w:r>
+    </w:p>
+    <w:p>
+      <w:pPr>
+        <w:spacing w:after="0" w:line="240" w:lineRule="auto"/>
+        <w:rPr>
+          <w:rFonts w:cstheme="minorHAnsi"/>
         </w:rPr>
       </w:pPr>
     </w:p>
@@ -164,31 +149,37 @@
         <w:spacing w:before="0" w:line="240" w:lineRule="auto"/>
         <w:rPr>
           <w:rFonts w:asciiTheme="minorHAnsi" w:hAnsiTheme="minorHAnsi" w:cstheme="minorHAnsi"/>
-        </w:rPr>
-      </w:pPr>
-      <w:r>
-        <w:rPr>
-          <w:rFonts w:asciiTheme="minorHAnsi" w:hAnsiTheme="minorHAnsi" w:cstheme="minorHAnsi"/>
-        </w:rPr>
-        <w:t>0</w:t>
-      </w:r>
-      <w:r>
-        <w:rPr>
-          <w:rFonts w:asciiTheme="minorHAnsi" w:hAnsiTheme="minorHAnsi" w:cstheme="minorHAnsi"/>
-        </w:rPr>
-        <w:t>4</w:t>
-      </w:r>
-      <w:r>
-        <w:rPr>
-          <w:rFonts w:asciiTheme="minorHAnsi" w:hAnsiTheme="minorHAnsi" w:cstheme="minorHAnsi"/>
-        </w:rPr>
-        <w:t xml:space="preserve"> – SISTEMA </w:t>
-      </w:r>
-      <w:r>
-        <w:rPr>
-          <w:rFonts w:asciiTheme="minorHAnsi" w:hAnsiTheme="minorHAnsi" w:cstheme="minorHAnsi"/>
-        </w:rPr>
-        <w:t xml:space="preserve">2x2 CASI LD </w:t>
+          <w:sz w:val="22"/>
+          <w:szCs w:val="22"/>
+        </w:rPr>
+      </w:pPr>
+      <w:r>
+        <w:rPr>
+          <w:rFonts w:asciiTheme="minorHAnsi" w:hAnsiTheme="minorHAnsi" w:cstheme="minorHAnsi"/>
+          <w:sz w:val="22"/>
+          <w:szCs w:val="22"/>
+        </w:rPr>
+        <w:t>03 – SISTEMA 4x4 NORMAL</w:t>
+      </w:r>
+    </w:p>
+    <w:p>
+      <w:pPr>
+        <w:spacing w:after="0" w:line="240" w:lineRule="auto"/>
+        <w:rPr>
+          <w:rFonts w:cstheme="minorHAnsi"/>
+        </w:rPr>
+      </w:pPr>
+      <w:r>
+        <w:rPr>
+          <w:rFonts w:cstheme="minorHAnsi"/>
+        </w:rPr>
+        <w:t>Caso simple con matriz de coeficientes de dimensión 4</w:t>
+      </w:r>
+      <w:r>
+        <w:rPr>
+          <w:rFonts w:cstheme="minorHAnsi"/>
+        </w:rPr>
+        <w:t>.</w:t>
       </w:r>
     </w:p>
     <w:p>
@@ -197,28 +188,6 @@
         <w:rPr>
           <w:rFonts w:cstheme="minorHAnsi"/>
           <w:color w:val="FF0000"/>
-        </w:rPr>
-      </w:pPr>
-      <w:r>
-        <w:rPr>
-          <w:rFonts w:cstheme="minorHAnsi"/>
-          <w:color w:val="FF0000"/>
-        </w:rPr>
-        <w:t>04_caso2x2cCasiLDsimple</w:t>
-      </w:r>
-      <w:r>
-        <w:rPr>
-          <w:rFonts w:cstheme="minorHAnsi"/>
-          <w:color w:val="FF0000"/>
-        </w:rPr>
-        <w:t>.</w:t>
-      </w:r>
-    </w:p>
-    <w:p>
-      <w:pPr>
-        <w:spacing w:after="0" w:line="240" w:lineRule="auto"/>
-        <w:rPr>
-          <w:rFonts w:cstheme="minorHAnsi"/>
         </w:rPr>
       </w:pPr>
     </w:p>
@@ -228,63 +197,47 @@
         <w:spacing w:before="0" w:line="240" w:lineRule="auto"/>
         <w:rPr>
           <w:rFonts w:asciiTheme="minorHAnsi" w:hAnsiTheme="minorHAnsi" w:cstheme="minorHAnsi"/>
-        </w:rPr>
-      </w:pPr>
-      <w:r>
-        <w:rPr>
-          <w:rFonts w:asciiTheme="minorHAnsi" w:hAnsiTheme="minorHAnsi" w:cstheme="minorHAnsi"/>
-        </w:rPr>
-        <w:t xml:space="preserve">05 </w:t>
-      </w:r>
-      <w:r>
-        <w:rPr>
-          <w:rFonts w:asciiTheme="minorHAnsi" w:hAnsiTheme="minorHAnsi" w:cstheme="minorHAnsi"/>
-        </w:rPr>
-        <w:t>–</w:t>
-      </w:r>
-      <w:r>
-        <w:rPr>
-          <w:rFonts w:asciiTheme="minorHAnsi" w:hAnsiTheme="minorHAnsi" w:cstheme="minorHAnsi"/>
+          <w:sz w:val="22"/>
+          <w:szCs w:val="22"/>
+        </w:rPr>
+      </w:pPr>
+      <w:r>
+        <w:rPr>
+          <w:rFonts w:asciiTheme="minorHAnsi" w:hAnsiTheme="minorHAnsi" w:cstheme="minorHAnsi"/>
+          <w:sz w:val="22"/>
+          <w:szCs w:val="22"/>
+        </w:rPr>
+        <w:t xml:space="preserve">04 – SISTEMA 2x2 CASI </w:t>
+      </w:r>
+      <w:r>
+        <w:rPr>
+          <w:rFonts w:asciiTheme="minorHAnsi" w:hAnsiTheme="minorHAnsi" w:cstheme="minorHAnsi"/>
+          <w:sz w:val="22"/>
+          <w:szCs w:val="22"/>
+        </w:rPr>
+        <w:t>INCOMPATIBLE</w:t>
+      </w:r>
+      <w:r>
+        <w:rPr>
+          <w:rFonts w:asciiTheme="minorHAnsi" w:hAnsiTheme="minorHAnsi" w:cstheme="minorHAnsi"/>
+          <w:sz w:val="22"/>
+          <w:szCs w:val="22"/>
         </w:rPr>
         <w:t xml:space="preserve"> </w:t>
       </w:r>
-      <w:r>
-        <w:rPr>
-          <w:rFonts w:asciiTheme="minorHAnsi" w:hAnsiTheme="minorHAnsi" w:cstheme="minorHAnsi"/>
-        </w:rPr>
-        <w:t xml:space="preserve">SISTEMA </w:t>
-      </w:r>
-      <w:r>
-        <w:rPr>
-          <w:rFonts w:asciiTheme="minorHAnsi" w:hAnsiTheme="minorHAnsi" w:cstheme="minorHAnsi"/>
-        </w:rPr>
-        <w:t>4x4</w:t>
-      </w:r>
-      <w:r>
-        <w:rPr>
-          <w:rFonts w:asciiTheme="minorHAnsi" w:hAnsiTheme="minorHAnsi" w:cstheme="minorHAnsi"/>
-        </w:rPr>
-        <w:t xml:space="preserve"> CON COEFICIENTES CHICOS</w:t>
-      </w:r>
-    </w:p>
-    <w:p>
-      <w:pPr>
-        <w:spacing w:after="0" w:line="240" w:lineRule="auto"/>
-        <w:rPr>
-          <w:rFonts w:cstheme="minorHAnsi"/>
-        </w:rPr>
-      </w:pPr>
-      <w:r>
-        <w:rPr>
-          <w:rFonts w:cstheme="minorHAnsi"/>
-        </w:rPr>
-        <w:t>Caso de sistema de dimensión 4 donde los coeficientes son números chicos</w:t>
-      </w:r>
-      <w:r>
-        <w:rPr>
-          <w:rFonts w:cstheme="minorHAnsi"/>
-        </w:rPr>
-        <w:t>.</w:t>
+    </w:p>
+    <w:p>
+      <w:pPr>
+        <w:spacing w:after="0" w:line="240" w:lineRule="auto"/>
+        <w:rPr>
+          <w:rFonts w:cstheme="minorHAnsi"/>
+        </w:rPr>
+      </w:pPr>
+      <w:r>
+        <w:rPr>
+          <w:rFonts w:cstheme="minorHAnsi"/>
+        </w:rPr>
+        <w:t>Caso simple con matriz de coeficientes de dimensión 2. Donde por muy poco no es un Sistema Incompatible.</w:t>
       </w:r>
     </w:p>
     <w:p>
@@ -301,33 +254,31 @@
         <w:spacing w:before="0" w:line="240" w:lineRule="auto"/>
         <w:rPr>
           <w:rFonts w:asciiTheme="minorHAnsi" w:hAnsiTheme="minorHAnsi" w:cstheme="minorHAnsi"/>
-        </w:rPr>
-      </w:pPr>
-      <w:r>
-        <w:rPr>
-          <w:rFonts w:asciiTheme="minorHAnsi" w:hAnsiTheme="minorHAnsi" w:cstheme="minorHAnsi"/>
-        </w:rPr>
-        <w:t xml:space="preserve">06 - SISTEMA 4x4 CON COEFICIENTES </w:t>
-      </w:r>
-      <w:r>
-        <w:rPr>
-          <w:rFonts w:asciiTheme="minorHAnsi" w:hAnsiTheme="minorHAnsi" w:cstheme="minorHAnsi"/>
-        </w:rPr>
-        <w:t>GRANDES</w:t>
-      </w:r>
-    </w:p>
-    <w:p>
-      <w:pPr>
-        <w:spacing w:after="0" w:line="240" w:lineRule="auto"/>
-        <w:rPr>
-          <w:rFonts w:cstheme="minorHAnsi"/>
-        </w:rPr>
-      </w:pPr>
-      <w:r>
-        <w:rPr>
-          <w:rFonts w:cstheme="minorHAnsi"/>
-        </w:rPr>
-        <w:t>Caso de sistema de dimensión 4 donde los coeficientes son números grandes</w:t>
+          <w:sz w:val="22"/>
+          <w:szCs w:val="22"/>
+        </w:rPr>
+      </w:pPr>
+      <w:r>
+        <w:rPr>
+          <w:rFonts w:asciiTheme="minorHAnsi" w:hAnsiTheme="minorHAnsi" w:cstheme="minorHAnsi"/>
+          <w:sz w:val="22"/>
+          <w:szCs w:val="22"/>
+        </w:rPr>
+        <w:t>05 – SISTEMA 4x4 CON COEFICIENTES CHICOS</w:t>
+      </w:r>
+    </w:p>
+    <w:p>
+      <w:pPr>
+        <w:spacing w:after="0" w:line="240" w:lineRule="auto"/>
+        <w:rPr>
+          <w:rFonts w:cstheme="minorHAnsi"/>
+        </w:rPr>
+      </w:pPr>
+      <w:r>
+        <w:rPr>
+          <w:rFonts w:cstheme="minorHAnsi"/>
+        </w:rPr>
+        <w:t>Caso de sistema de dimensión 4 donde los coeficientes son números chicos</w:t>
       </w:r>
       <w:r>
         <w:rPr>
@@ -350,39 +301,31 @@
         <w:spacing w:before="0" w:line="240" w:lineRule="auto"/>
         <w:rPr>
           <w:rFonts w:asciiTheme="minorHAnsi" w:hAnsiTheme="minorHAnsi" w:cstheme="minorHAnsi"/>
-        </w:rPr>
-      </w:pPr>
-      <w:r>
-        <w:rPr>
-          <w:rFonts w:asciiTheme="minorHAnsi" w:hAnsiTheme="minorHAnsi" w:cstheme="minorHAnsi"/>
-        </w:rPr>
-        <w:t xml:space="preserve">07 - SISTEMA </w:t>
-      </w:r>
-      <w:r>
-        <w:rPr>
-          <w:rFonts w:asciiTheme="minorHAnsi" w:hAnsiTheme="minorHAnsi" w:cstheme="minorHAnsi"/>
-        </w:rPr>
-        <w:t xml:space="preserve">6x6 </w:t>
-      </w:r>
-      <w:r>
-        <w:rPr>
-          <w:rFonts w:asciiTheme="minorHAnsi" w:hAnsiTheme="minorHAnsi" w:cstheme="minorHAnsi"/>
-        </w:rPr>
-        <w:t>NORMAL</w:t>
-      </w:r>
-    </w:p>
-    <w:p>
-      <w:pPr>
-        <w:spacing w:after="0" w:line="240" w:lineRule="auto"/>
-        <w:rPr>
-          <w:rFonts w:cstheme="minorHAnsi"/>
-        </w:rPr>
-      </w:pPr>
-      <w:r>
-        <w:rPr>
-          <w:rFonts w:cstheme="minorHAnsi"/>
-        </w:rPr>
-        <w:t>Caso simple con matriz de coeficientes de dimensión 6</w:t>
+          <w:sz w:val="22"/>
+          <w:szCs w:val="22"/>
+        </w:rPr>
+      </w:pPr>
+      <w:r>
+        <w:rPr>
+          <w:rFonts w:asciiTheme="minorHAnsi" w:hAnsiTheme="minorHAnsi" w:cstheme="minorHAnsi"/>
+          <w:sz w:val="22"/>
+          <w:szCs w:val="22"/>
+        </w:rPr>
+        <w:t>06 - SISTEMA 4x4 CON COEFICIENTES GRANDES</w:t>
+      </w:r>
+    </w:p>
+    <w:p>
+      <w:pPr>
+        <w:spacing w:after="0" w:line="240" w:lineRule="auto"/>
+        <w:rPr>
+          <w:rFonts w:cstheme="minorHAnsi"/>
+        </w:rPr>
+      </w:pPr>
+      <w:r>
+        <w:rPr>
+          <w:rFonts w:cstheme="minorHAnsi"/>
+        </w:rPr>
+        <w:t>Caso de sistema de dimensión 4 donde los coeficientes son números grandes</w:t>
       </w:r>
       <w:r>
         <w:rPr>
@@ -405,45 +348,31 @@
         <w:spacing w:before="0" w:line="240" w:lineRule="auto"/>
         <w:rPr>
           <w:rFonts w:asciiTheme="minorHAnsi" w:hAnsiTheme="minorHAnsi" w:cstheme="minorHAnsi"/>
-        </w:rPr>
-      </w:pPr>
-      <w:r>
-        <w:rPr>
-          <w:rFonts w:asciiTheme="minorHAnsi" w:hAnsiTheme="minorHAnsi" w:cstheme="minorHAnsi"/>
-        </w:rPr>
-        <w:t xml:space="preserve">08 - SISTEMA </w:t>
-      </w:r>
-      <w:r>
-        <w:rPr>
-          <w:rFonts w:asciiTheme="minorHAnsi" w:hAnsiTheme="minorHAnsi" w:cstheme="minorHAnsi"/>
-        </w:rPr>
-        <w:t xml:space="preserve">10x10 </w:t>
-      </w:r>
-      <w:r>
-        <w:rPr>
-          <w:rFonts w:asciiTheme="minorHAnsi" w:hAnsiTheme="minorHAnsi" w:cstheme="minorHAnsi"/>
-        </w:rPr>
-        <w:t>NORMAL</w:t>
-      </w:r>
-      <w:r>
-        <w:rPr>
-          <w:rFonts w:asciiTheme="minorHAnsi" w:hAnsiTheme="minorHAnsi" w:cstheme="minorHAnsi"/>
-        </w:rPr>
-        <w:t xml:space="preserve"> </w:t>
-      </w:r>
-    </w:p>
-    <w:p>
-      <w:pPr>
-        <w:spacing w:after="0" w:line="240" w:lineRule="auto"/>
-        <w:rPr>
-          <w:rFonts w:cstheme="minorHAnsi"/>
-        </w:rPr>
-      </w:pPr>
-      <w:r>
-        <w:rPr>
-          <w:rFonts w:cstheme="minorHAnsi"/>
-        </w:rPr>
-        <w:t>Caso simple con matriz de coeficientes de dimensión 10</w:t>
+          <w:sz w:val="22"/>
+          <w:szCs w:val="22"/>
+        </w:rPr>
+      </w:pPr>
+      <w:r>
+        <w:rPr>
+          <w:rFonts w:asciiTheme="minorHAnsi" w:hAnsiTheme="minorHAnsi" w:cstheme="minorHAnsi"/>
+          <w:sz w:val="22"/>
+          <w:szCs w:val="22"/>
+        </w:rPr>
+        <w:t>07 - SISTEMA 6x6 NORMAL</w:t>
+      </w:r>
+    </w:p>
+    <w:p>
+      <w:pPr>
+        <w:spacing w:after="0" w:line="240" w:lineRule="auto"/>
+        <w:rPr>
+          <w:rFonts w:cstheme="minorHAnsi"/>
+        </w:rPr>
+      </w:pPr>
+      <w:r>
+        <w:rPr>
+          <w:rFonts w:cstheme="minorHAnsi"/>
+        </w:rPr>
+        <w:t>Caso simple con matriz de coeficientes de dimensión 6</w:t>
       </w:r>
       <w:r>
         <w:rPr>
@@ -466,33 +395,31 @@
         <w:spacing w:before="0" w:line="240" w:lineRule="auto"/>
         <w:rPr>
           <w:rFonts w:asciiTheme="minorHAnsi" w:hAnsiTheme="minorHAnsi" w:cstheme="minorHAnsi"/>
-        </w:rPr>
-      </w:pPr>
-      <w:r>
-        <w:rPr>
-          <w:rFonts w:asciiTheme="minorHAnsi" w:hAnsiTheme="minorHAnsi" w:cstheme="minorHAnsi"/>
-        </w:rPr>
-        <w:t xml:space="preserve">09 - SISTEMA 10x10 </w:t>
-      </w:r>
-      <w:r>
-        <w:rPr>
-          <w:rFonts w:asciiTheme="minorHAnsi" w:hAnsiTheme="minorHAnsi" w:cstheme="minorHAnsi"/>
-        </w:rPr>
-        <w:t>SIN INVERSA</w:t>
-      </w:r>
-    </w:p>
-    <w:p>
-      <w:pPr>
-        <w:spacing w:after="0" w:line="240" w:lineRule="auto"/>
-        <w:rPr>
-          <w:rFonts w:cstheme="minorHAnsi"/>
-        </w:rPr>
-      </w:pPr>
-      <w:r>
-        <w:rPr>
-          <w:rFonts w:cstheme="minorHAnsi"/>
-        </w:rPr>
-        <w:t>El sistema no tiene solución, una de las filas nulas</w:t>
+          <w:sz w:val="22"/>
+          <w:szCs w:val="22"/>
+        </w:rPr>
+      </w:pPr>
+      <w:r>
+        <w:rPr>
+          <w:rFonts w:asciiTheme="minorHAnsi" w:hAnsiTheme="minorHAnsi" w:cstheme="minorHAnsi"/>
+          <w:sz w:val="22"/>
+          <w:szCs w:val="22"/>
+        </w:rPr>
+        <w:t xml:space="preserve">08 - SISTEMA 10x10 NORMAL </w:t>
+      </w:r>
+    </w:p>
+    <w:p>
+      <w:pPr>
+        <w:spacing w:after="0" w:line="240" w:lineRule="auto"/>
+        <w:rPr>
+          <w:rFonts w:cstheme="minorHAnsi"/>
+        </w:rPr>
+      </w:pPr>
+      <w:r>
+        <w:rPr>
+          <w:rFonts w:cstheme="minorHAnsi"/>
+        </w:rPr>
+        <w:t>Caso simple con matriz de coeficientes de dimensión 10</w:t>
       </w:r>
       <w:r>
         <w:rPr>
@@ -515,57 +442,31 @@
         <w:spacing w:before="0" w:line="240" w:lineRule="auto"/>
         <w:rPr>
           <w:rFonts w:asciiTheme="minorHAnsi" w:hAnsiTheme="minorHAnsi" w:cstheme="minorHAnsi"/>
-        </w:rPr>
-      </w:pPr>
-      <w:r>
-        <w:rPr>
-          <w:rFonts w:asciiTheme="minorHAnsi" w:hAnsiTheme="minorHAnsi" w:cstheme="minorHAnsi"/>
-        </w:rPr>
-        <w:t>10 - SISTEMA 1</w:t>
-      </w:r>
-      <w:r>
-        <w:rPr>
-          <w:rFonts w:asciiTheme="minorHAnsi" w:hAnsiTheme="minorHAnsi" w:cstheme="minorHAnsi"/>
-        </w:rPr>
-        <w:t>0</w:t>
-      </w:r>
-      <w:r>
-        <w:rPr>
-          <w:rFonts w:asciiTheme="minorHAnsi" w:hAnsiTheme="minorHAnsi" w:cstheme="minorHAnsi"/>
-        </w:rPr>
-        <w:t>0x10</w:t>
-      </w:r>
-      <w:r>
-        <w:rPr>
-          <w:rFonts w:asciiTheme="minorHAnsi" w:hAnsiTheme="minorHAnsi" w:cstheme="minorHAnsi"/>
-        </w:rPr>
-        <w:t>0</w:t>
-      </w:r>
-      <w:r>
-        <w:rPr>
-          <w:rFonts w:asciiTheme="minorHAnsi" w:hAnsiTheme="minorHAnsi" w:cstheme="minorHAnsi"/>
-        </w:rPr>
-        <w:t xml:space="preserve"> NORMAL</w:t>
-      </w:r>
-      <w:r>
-        <w:rPr>
-          <w:rFonts w:asciiTheme="minorHAnsi" w:hAnsiTheme="minorHAnsi" w:cstheme="minorHAnsi"/>
-        </w:rPr>
-        <w:t xml:space="preserve"> </w:t>
-      </w:r>
-    </w:p>
-    <w:p>
-      <w:pPr>
-        <w:spacing w:after="0" w:line="240" w:lineRule="auto"/>
-        <w:rPr>
-          <w:rFonts w:cstheme="minorHAnsi"/>
-        </w:rPr>
-      </w:pPr>
-      <w:r>
-        <w:rPr>
-          <w:rFonts w:cstheme="minorHAnsi"/>
-        </w:rPr>
-        <w:t>Caso simple con matriz de coeficientes de dimensión 100</w:t>
+          <w:sz w:val="22"/>
+          <w:szCs w:val="22"/>
+        </w:rPr>
+      </w:pPr>
+      <w:r>
+        <w:rPr>
+          <w:rFonts w:asciiTheme="minorHAnsi" w:hAnsiTheme="minorHAnsi" w:cstheme="minorHAnsi"/>
+          <w:sz w:val="22"/>
+          <w:szCs w:val="22"/>
+        </w:rPr>
+        <w:t>09 - SISTEMA 10x10 SIN INVERSA</w:t>
+      </w:r>
+    </w:p>
+    <w:p>
+      <w:pPr>
+        <w:spacing w:after="0" w:line="240" w:lineRule="auto"/>
+        <w:rPr>
+          <w:rFonts w:cstheme="minorHAnsi"/>
+        </w:rPr>
+      </w:pPr>
+      <w:r>
+        <w:rPr>
+          <w:rFonts w:cstheme="minorHAnsi"/>
+        </w:rPr>
+        <w:t>El sistema no tiene solución, una de las filas nulas</w:t>
       </w:r>
       <w:r>
         <w:rPr>
@@ -588,51 +489,31 @@
         <w:spacing w:before="0" w:line="240" w:lineRule="auto"/>
         <w:rPr>
           <w:rFonts w:asciiTheme="minorHAnsi" w:hAnsiTheme="minorHAnsi" w:cstheme="minorHAnsi"/>
-        </w:rPr>
-      </w:pPr>
-      <w:r>
-        <w:rPr>
-          <w:rFonts w:asciiTheme="minorHAnsi" w:hAnsiTheme="minorHAnsi" w:cstheme="minorHAnsi"/>
-        </w:rPr>
-        <w:t>11 - SISTEMA 1</w:t>
-      </w:r>
-      <w:r>
-        <w:rPr>
-          <w:rFonts w:asciiTheme="minorHAnsi" w:hAnsiTheme="minorHAnsi" w:cstheme="minorHAnsi"/>
-        </w:rPr>
-        <w:t>0</w:t>
-      </w:r>
-      <w:r>
-        <w:rPr>
-          <w:rFonts w:asciiTheme="minorHAnsi" w:hAnsiTheme="minorHAnsi" w:cstheme="minorHAnsi"/>
-        </w:rPr>
-        <w:t>0x10</w:t>
-      </w:r>
-      <w:r>
-        <w:rPr>
-          <w:rFonts w:asciiTheme="minorHAnsi" w:hAnsiTheme="minorHAnsi" w:cstheme="minorHAnsi"/>
-        </w:rPr>
-        <w:t>0</w:t>
-      </w:r>
-      <w:r>
-        <w:rPr>
-          <w:rFonts w:asciiTheme="minorHAnsi" w:hAnsiTheme="minorHAnsi" w:cstheme="minorHAnsi"/>
-        </w:rPr>
-        <w:t xml:space="preserve"> SIN INVERSA</w:t>
-      </w:r>
-    </w:p>
-    <w:p>
-      <w:pPr>
-        <w:spacing w:after="0" w:line="240" w:lineRule="auto"/>
-        <w:rPr>
-          <w:rFonts w:cstheme="minorHAnsi"/>
-        </w:rPr>
-      </w:pPr>
-      <w:r>
-        <w:rPr>
-          <w:rFonts w:cstheme="minorHAnsi"/>
-        </w:rPr>
-        <w:t>El sistema no tiene solución, primera fila nula</w:t>
+          <w:sz w:val="22"/>
+          <w:szCs w:val="22"/>
+        </w:rPr>
+      </w:pPr>
+      <w:r>
+        <w:rPr>
+          <w:rFonts w:asciiTheme="minorHAnsi" w:hAnsiTheme="minorHAnsi" w:cstheme="minorHAnsi"/>
+          <w:sz w:val="22"/>
+          <w:szCs w:val="22"/>
+        </w:rPr>
+        <w:t xml:space="preserve">10 - SISTEMA 100x100 NORMAL </w:t>
+      </w:r>
+    </w:p>
+    <w:p>
+      <w:pPr>
+        <w:spacing w:after="0" w:line="240" w:lineRule="auto"/>
+        <w:rPr>
+          <w:rFonts w:cstheme="minorHAnsi"/>
+        </w:rPr>
+      </w:pPr>
+      <w:r>
+        <w:rPr>
+          <w:rFonts w:cstheme="minorHAnsi"/>
+        </w:rPr>
+        <w:t>Caso simple con matriz de coeficientes de dimensión 100</w:t>
       </w:r>
       <w:r>
         <w:rPr>
@@ -655,51 +536,63 @@
         <w:spacing w:before="0" w:line="240" w:lineRule="auto"/>
         <w:rPr>
           <w:rFonts w:asciiTheme="minorHAnsi" w:hAnsiTheme="minorHAnsi" w:cstheme="minorHAnsi"/>
-        </w:rPr>
-      </w:pPr>
-      <w:r>
-        <w:rPr>
-          <w:rFonts w:asciiTheme="minorHAnsi" w:hAnsiTheme="minorHAnsi" w:cstheme="minorHAnsi"/>
-        </w:rPr>
-        <w:t>12 - SISTEMA 1</w:t>
-      </w:r>
-      <w:r>
-        <w:rPr>
-          <w:rFonts w:asciiTheme="minorHAnsi" w:hAnsiTheme="minorHAnsi" w:cstheme="minorHAnsi"/>
+          <w:sz w:val="22"/>
+          <w:szCs w:val="22"/>
+        </w:rPr>
+      </w:pPr>
+      <w:r>
+        <w:rPr>
+          <w:rFonts w:asciiTheme="minorHAnsi" w:hAnsiTheme="minorHAnsi" w:cstheme="minorHAnsi"/>
+          <w:sz w:val="22"/>
+          <w:szCs w:val="22"/>
+        </w:rPr>
+        <w:t>11 - SISTEMA 1</w:t>
+      </w:r>
+      <w:r>
+        <w:rPr>
+          <w:rFonts w:asciiTheme="minorHAnsi" w:hAnsiTheme="minorHAnsi" w:cstheme="minorHAnsi"/>
+          <w:sz w:val="22"/>
+          <w:szCs w:val="22"/>
         </w:rPr>
         <w:t>0</w:t>
       </w:r>
       <w:r>
         <w:rPr>
           <w:rFonts w:asciiTheme="minorHAnsi" w:hAnsiTheme="minorHAnsi" w:cstheme="minorHAnsi"/>
-        </w:rPr>
-        <w:t>0x1</w:t>
-      </w:r>
-      <w:r>
-        <w:rPr>
-          <w:rFonts w:asciiTheme="minorHAnsi" w:hAnsiTheme="minorHAnsi" w:cstheme="minorHAnsi"/>
+          <w:sz w:val="22"/>
+          <w:szCs w:val="22"/>
+        </w:rPr>
+        <w:t>0x10</w:t>
+      </w:r>
+      <w:r>
+        <w:rPr>
+          <w:rFonts w:asciiTheme="minorHAnsi" w:hAnsiTheme="minorHAnsi" w:cstheme="minorHAnsi"/>
+          <w:sz w:val="22"/>
+          <w:szCs w:val="22"/>
         </w:rPr>
         <w:t>0</w:t>
       </w:r>
       <w:r>
         <w:rPr>
           <w:rFonts w:asciiTheme="minorHAnsi" w:hAnsiTheme="minorHAnsi" w:cstheme="minorHAnsi"/>
-        </w:rPr>
-        <w:t>0 SIN INVERSA</w:t>
-      </w:r>
-    </w:p>
-    <w:p>
-      <w:pPr>
-        <w:spacing w:after="0" w:line="240" w:lineRule="auto"/>
-        <w:rPr>
-          <w:rFonts w:cstheme="minorHAnsi"/>
-        </w:rPr>
-      </w:pPr>
-      <w:r>
-        <w:rPr>
-          <w:rFonts w:cstheme="minorHAnsi"/>
-        </w:rPr>
-        <w:t>Idem anterior pero otra de las filas nula</w:t>
+          <w:sz w:val="22"/>
+          <w:szCs w:val="22"/>
+        </w:rPr>
+        <w:t xml:space="preserve"> SIN INVERSA</w:t>
+      </w:r>
+    </w:p>
+    <w:p>
+      <w:pPr>
+        <w:spacing w:after="0" w:line="240" w:lineRule="auto"/>
+        <w:rPr>
+          <w:rFonts w:cstheme="minorHAnsi"/>
+        </w:rPr>
+      </w:pPr>
+      <w:r>
+        <w:rPr>
+          <w:rFonts w:cstheme="minorHAnsi"/>
+        </w:rPr>
+        <w:t>El sistema no tiene solución, primera fila nula</w:t>
       </w:r>
       <w:r>
         <w:rPr>
@@ -722,63 +615,69 @@
         <w:spacing w:before="0" w:line="240" w:lineRule="auto"/>
         <w:rPr>
           <w:rFonts w:asciiTheme="minorHAnsi" w:hAnsiTheme="minorHAnsi" w:cstheme="minorHAnsi"/>
-        </w:rPr>
-      </w:pPr>
-      <w:r>
-        <w:rPr>
-          <w:rFonts w:asciiTheme="minorHAnsi" w:hAnsiTheme="minorHAnsi" w:cstheme="minorHAnsi"/>
-        </w:rPr>
-        <w:t>1</w:t>
-      </w:r>
-      <w:r>
-        <w:rPr>
-          <w:rFonts w:asciiTheme="minorHAnsi" w:hAnsiTheme="minorHAnsi" w:cstheme="minorHAnsi"/>
-        </w:rPr>
-        <w:t>3</w:t>
-      </w:r>
-      <w:r>
-        <w:rPr>
-          <w:rFonts w:asciiTheme="minorHAnsi" w:hAnsiTheme="minorHAnsi" w:cstheme="minorHAnsi"/>
-        </w:rPr>
-        <w:t xml:space="preserve"> - SISTEMA </w:t>
-      </w:r>
-      <w:r>
-        <w:rPr>
-          <w:rFonts w:asciiTheme="minorHAnsi" w:hAnsiTheme="minorHAnsi" w:cstheme="minorHAnsi"/>
-        </w:rPr>
-        <w:t>3</w:t>
-      </w:r>
-      <w:r>
-        <w:rPr>
-          <w:rFonts w:asciiTheme="minorHAnsi" w:hAnsiTheme="minorHAnsi" w:cstheme="minorHAnsi"/>
-        </w:rPr>
-        <w:t>00x</w:t>
-      </w:r>
-      <w:r>
-        <w:rPr>
-          <w:rFonts w:asciiTheme="minorHAnsi" w:hAnsiTheme="minorHAnsi" w:cstheme="minorHAnsi"/>
-        </w:rPr>
-        <w:t>3</w:t>
-      </w:r>
-      <w:r>
-        <w:rPr>
-          <w:rFonts w:asciiTheme="minorHAnsi" w:hAnsiTheme="minorHAnsi" w:cstheme="minorHAnsi"/>
-        </w:rPr>
-        <w:t xml:space="preserve">00 NORMAL </w:t>
-      </w:r>
-    </w:p>
-    <w:p>
-      <w:pPr>
-        <w:spacing w:after="0" w:line="240" w:lineRule="auto"/>
-        <w:rPr>
-          <w:rFonts w:cstheme="minorHAnsi"/>
-        </w:rPr>
-      </w:pPr>
-      <w:r>
-        <w:rPr>
-          <w:rFonts w:cstheme="minorHAnsi"/>
-        </w:rPr>
-        <w:t>Caso simple con matriz de coeficientes de dimensión 100.</w:t>
+          <w:sz w:val="22"/>
+          <w:szCs w:val="22"/>
+        </w:rPr>
+      </w:pPr>
+      <w:r>
+        <w:rPr>
+          <w:rFonts w:asciiTheme="minorHAnsi" w:hAnsiTheme="minorHAnsi" w:cstheme="minorHAnsi"/>
+          <w:sz w:val="22"/>
+          <w:szCs w:val="22"/>
+        </w:rPr>
+        <w:t>12 - SISTEMA 1</w:t>
+      </w:r>
+      <w:r>
+        <w:rPr>
+          <w:rFonts w:asciiTheme="minorHAnsi" w:hAnsiTheme="minorHAnsi" w:cstheme="minorHAnsi"/>
+          <w:sz w:val="22"/>
+          <w:szCs w:val="22"/>
+        </w:rPr>
+        <w:t>0</w:t>
+      </w:r>
+      <w:r>
+        <w:rPr>
+          <w:rFonts w:asciiTheme="minorHAnsi" w:hAnsiTheme="minorHAnsi" w:cstheme="minorHAnsi"/>
+          <w:sz w:val="22"/>
+          <w:szCs w:val="22"/>
+        </w:rPr>
+        <w:t>0x1</w:t>
+      </w:r>
+      <w:r>
+        <w:rPr>
+          <w:rFonts w:asciiTheme="minorHAnsi" w:hAnsiTheme="minorHAnsi" w:cstheme="minorHAnsi"/>
+          <w:sz w:val="22"/>
+          <w:szCs w:val="22"/>
+        </w:rPr>
+        <w:t>0</w:t>
+      </w:r>
+      <w:r>
+        <w:rPr>
+          <w:rFonts w:asciiTheme="minorHAnsi" w:hAnsiTheme="minorHAnsi" w:cstheme="minorHAnsi"/>
+          <w:sz w:val="22"/>
+          <w:szCs w:val="22"/>
+        </w:rPr>
+        <w:t>0 SIN INVERSA</w:t>
+      </w:r>
+    </w:p>
+    <w:p>
+      <w:pPr>
+        <w:spacing w:after="0" w:line="240" w:lineRule="auto"/>
+        <w:rPr>
+          <w:rFonts w:cstheme="minorHAnsi"/>
+        </w:rPr>
+      </w:pPr>
+      <w:r>
+        <w:rPr>
+          <w:rFonts w:cstheme="minorHAnsi"/>
+        </w:rPr>
+        <w:t>Idem anterior pero otra de las filas nula</w:t>
+      </w:r>
+      <w:r>
+        <w:rPr>
+          <w:rFonts w:cstheme="minorHAnsi"/>
+        </w:rPr>
+        <w:t>.</w:t>
       </w:r>
     </w:p>
     <w:p>
@@ -795,81 +694,31 @@
         <w:spacing w:before="0" w:line="240" w:lineRule="auto"/>
         <w:rPr>
           <w:rFonts w:asciiTheme="minorHAnsi" w:hAnsiTheme="minorHAnsi" w:cstheme="minorHAnsi"/>
-        </w:rPr>
-      </w:pPr>
-      <w:r>
-        <w:rPr>
-          <w:rFonts w:asciiTheme="minorHAnsi" w:hAnsiTheme="minorHAnsi" w:cstheme="minorHAnsi"/>
-        </w:rPr>
-        <w:t>1</w:t>
-      </w:r>
-      <w:r>
-        <w:rPr>
-          <w:rFonts w:asciiTheme="minorHAnsi" w:hAnsiTheme="minorHAnsi" w:cstheme="minorHAnsi"/>
-        </w:rPr>
-        <w:t>4</w:t>
-      </w:r>
-      <w:r>
-        <w:rPr>
-          <w:rFonts w:asciiTheme="minorHAnsi" w:hAnsiTheme="minorHAnsi" w:cstheme="minorHAnsi"/>
-        </w:rPr>
-        <w:t xml:space="preserve"> - </w:t>
-      </w:r>
-      <w:r>
-        <w:rPr>
-          <w:rFonts w:asciiTheme="minorHAnsi" w:hAnsiTheme="minorHAnsi" w:cstheme="minorHAnsi"/>
-        </w:rPr>
-        <w:t xml:space="preserve">SISTEMA </w:t>
-      </w:r>
-      <w:r>
-        <w:rPr>
-          <w:rFonts w:asciiTheme="minorHAnsi" w:hAnsiTheme="minorHAnsi" w:cstheme="minorHAnsi"/>
-        </w:rPr>
-        <w:t>5</w:t>
-      </w:r>
-      <w:r>
-        <w:rPr>
-          <w:rFonts w:asciiTheme="minorHAnsi" w:hAnsiTheme="minorHAnsi" w:cstheme="minorHAnsi"/>
-        </w:rPr>
-        <w:t>00x</w:t>
-      </w:r>
-      <w:r>
-        <w:rPr>
-          <w:rFonts w:asciiTheme="minorHAnsi" w:hAnsiTheme="minorHAnsi" w:cstheme="minorHAnsi"/>
-        </w:rPr>
-        <w:t>5</w:t>
-      </w:r>
-      <w:r>
-        <w:rPr>
-          <w:rFonts w:asciiTheme="minorHAnsi" w:hAnsiTheme="minorHAnsi" w:cstheme="minorHAnsi"/>
-        </w:rPr>
-        <w:t>00 NORMAL</w:t>
-      </w:r>
-      <w:r>
-        <w:rPr>
-          <w:rFonts w:asciiTheme="minorHAnsi" w:hAnsiTheme="minorHAnsi" w:cstheme="minorHAnsi"/>
-        </w:rPr>
-        <w:t xml:space="preserve"> </w:t>
-      </w:r>
-    </w:p>
-    <w:p>
-      <w:pPr>
-        <w:spacing w:after="0" w:line="240" w:lineRule="auto"/>
-        <w:rPr>
-          <w:rFonts w:cstheme="minorHAnsi"/>
-        </w:rPr>
-      </w:pPr>
-      <w:r>
-        <w:rPr>
-          <w:rFonts w:cstheme="minorHAnsi"/>
-        </w:rPr>
-        <w:t xml:space="preserve">Caso simple con matriz de coeficientes de dimensión </w:t>
-      </w:r>
-      <w:r>
-        <w:rPr>
-          <w:rFonts w:cstheme="minorHAnsi"/>
-        </w:rPr>
-        <w:t>500.</w:t>
+          <w:sz w:val="22"/>
+          <w:szCs w:val="22"/>
+        </w:rPr>
+      </w:pPr>
+      <w:r>
+        <w:rPr>
+          <w:rFonts w:asciiTheme="minorHAnsi" w:hAnsiTheme="minorHAnsi" w:cstheme="minorHAnsi"/>
+          <w:sz w:val="22"/>
+          <w:szCs w:val="22"/>
+        </w:rPr>
+        <w:t xml:space="preserve">13 - SISTEMA 300x300 NORMAL </w:t>
+      </w:r>
+    </w:p>
+    <w:p>
+      <w:pPr>
+        <w:spacing w:after="0" w:line="240" w:lineRule="auto"/>
+        <w:rPr>
+          <w:rFonts w:cstheme="minorHAnsi"/>
+        </w:rPr>
+      </w:pPr>
+      <w:r>
+        <w:rPr>
+          <w:rFonts w:cstheme="minorHAnsi"/>
+        </w:rPr>
+        <w:t>Caso simple con matriz de coeficientes de dimensión 100.</w:t>
       </w:r>
     </w:p>
     <w:p>
@@ -886,63 +735,55 @@
         <w:spacing w:before="0" w:line="240" w:lineRule="auto"/>
         <w:rPr>
           <w:rFonts w:asciiTheme="minorHAnsi" w:hAnsiTheme="minorHAnsi" w:cstheme="minorHAnsi"/>
-        </w:rPr>
-      </w:pPr>
-      <w:r>
-        <w:rPr>
-          <w:rFonts w:asciiTheme="minorHAnsi" w:hAnsiTheme="minorHAnsi" w:cstheme="minorHAnsi"/>
+          <w:sz w:val="22"/>
+          <w:szCs w:val="22"/>
+        </w:rPr>
+      </w:pPr>
+      <w:r>
+        <w:rPr>
+          <w:rFonts w:asciiTheme="minorHAnsi" w:hAnsiTheme="minorHAnsi" w:cstheme="minorHAnsi"/>
+          <w:sz w:val="22"/>
+          <w:szCs w:val="22"/>
         </w:rPr>
         <w:t>1</w:t>
       </w:r>
       <w:r>
         <w:rPr>
           <w:rFonts w:asciiTheme="minorHAnsi" w:hAnsiTheme="minorHAnsi" w:cstheme="minorHAnsi"/>
-        </w:rPr>
-        <w:t>5</w:t>
-      </w:r>
-      <w:r>
-        <w:rPr>
-          <w:rFonts w:asciiTheme="minorHAnsi" w:hAnsiTheme="minorHAnsi" w:cstheme="minorHAnsi"/>
-        </w:rPr>
-        <w:t xml:space="preserve"> - SISTEMA </w:t>
-      </w:r>
-      <w:r>
-        <w:rPr>
-          <w:rFonts w:asciiTheme="minorHAnsi" w:hAnsiTheme="minorHAnsi" w:cstheme="minorHAnsi"/>
-        </w:rPr>
-        <w:t>700x700</w:t>
-      </w:r>
-      <w:r>
-        <w:rPr>
-          <w:rFonts w:asciiTheme="minorHAnsi" w:hAnsiTheme="minorHAnsi" w:cstheme="minorHAnsi"/>
-        </w:rPr>
-        <w:t xml:space="preserve"> NORMAL </w:t>
-      </w:r>
-    </w:p>
-    <w:p>
-      <w:pPr>
-        <w:spacing w:after="0" w:line="240" w:lineRule="auto"/>
-        <w:rPr>
-          <w:rFonts w:cstheme="minorHAnsi"/>
-        </w:rPr>
-      </w:pPr>
-      <w:r>
-        <w:rPr>
-          <w:rFonts w:cstheme="minorHAnsi"/>
-        </w:rPr>
-        <w:t xml:space="preserve">Caso simple con matriz de coeficientes de dimensión </w:t>
-      </w:r>
-      <w:r>
-        <w:rPr>
-          <w:rFonts w:cstheme="minorHAnsi"/>
-        </w:rPr>
-        <w:t>700</w:t>
-      </w:r>
-      <w:r>
-        <w:rPr>
-          <w:rFonts w:cstheme="minorHAnsi"/>
-        </w:rPr>
-        <w:t>.</w:t>
+          <w:sz w:val="22"/>
+          <w:szCs w:val="22"/>
+        </w:rPr>
+        <w:t>4</w:t>
+      </w:r>
+      <w:r>
+        <w:rPr>
+          <w:rFonts w:asciiTheme="minorHAnsi" w:hAnsiTheme="minorHAnsi" w:cstheme="minorHAnsi"/>
+          <w:sz w:val="22"/>
+          <w:szCs w:val="22"/>
+        </w:rPr>
+        <w:t xml:space="preserve"> - </w:t>
+      </w:r>
+      <w:r>
+        <w:rPr>
+          <w:rFonts w:asciiTheme="minorHAnsi" w:hAnsiTheme="minorHAnsi" w:cstheme="minorHAnsi"/>
+          <w:sz w:val="22"/>
+          <w:szCs w:val="22"/>
+        </w:rPr>
+        <w:t xml:space="preserve">SISTEMA 500x500 NORMAL </w:t>
+      </w:r>
+    </w:p>
+    <w:p>
+      <w:pPr>
+        <w:spacing w:after="0" w:line="240" w:lineRule="auto"/>
+        <w:rPr>
+          <w:rFonts w:cstheme="minorHAnsi"/>
+        </w:rPr>
+      </w:pPr>
+      <w:r>
+        <w:rPr>
+          <w:rFonts w:cstheme="minorHAnsi"/>
+        </w:rPr>
+        <w:t>Caso simple con matriz de coeficientes de dimensión 500.</w:t>
       </w:r>
     </w:p>
     <w:p>
@@ -959,64 +800,47 @@
         <w:spacing w:before="0" w:line="240" w:lineRule="auto"/>
         <w:rPr>
           <w:rFonts w:asciiTheme="minorHAnsi" w:hAnsiTheme="minorHAnsi" w:cstheme="minorHAnsi"/>
-        </w:rPr>
-      </w:pPr>
-      <w:r>
-        <w:rPr>
-          <w:rFonts w:asciiTheme="minorHAnsi" w:hAnsiTheme="minorHAnsi" w:cstheme="minorHAnsi"/>
-        </w:rPr>
-        <w:lastRenderedPageBreak/>
+          <w:sz w:val="22"/>
+          <w:szCs w:val="22"/>
+        </w:rPr>
+      </w:pPr>
+      <w:r>
+        <w:rPr>
+          <w:rFonts w:asciiTheme="minorHAnsi" w:hAnsiTheme="minorHAnsi" w:cstheme="minorHAnsi"/>
+          <w:sz w:val="22"/>
+          <w:szCs w:val="22"/>
+        </w:rPr>
         <w:t>1</w:t>
       </w:r>
       <w:r>
         <w:rPr>
           <w:rFonts w:asciiTheme="minorHAnsi" w:hAnsiTheme="minorHAnsi" w:cstheme="minorHAnsi"/>
-        </w:rPr>
-        <w:t>6</w:t>
-      </w:r>
-      <w:r>
-        <w:rPr>
-          <w:rFonts w:asciiTheme="minorHAnsi" w:hAnsiTheme="minorHAnsi" w:cstheme="minorHAnsi"/>
-        </w:rPr>
-        <w:t xml:space="preserve"> </w:t>
-      </w:r>
-      <w:r>
-        <w:rPr>
-          <w:rFonts w:asciiTheme="minorHAnsi" w:hAnsiTheme="minorHAnsi" w:cstheme="minorHAnsi"/>
-        </w:rPr>
-        <w:t>–</w:t>
-      </w:r>
-      <w:r>
-        <w:rPr>
-          <w:rFonts w:asciiTheme="minorHAnsi" w:hAnsiTheme="minorHAnsi" w:cstheme="minorHAnsi"/>
-        </w:rPr>
-        <w:t xml:space="preserve"> </w:t>
-      </w:r>
-      <w:r>
-        <w:rPr>
-          <w:rFonts w:asciiTheme="minorHAnsi" w:hAnsiTheme="minorHAnsi" w:cstheme="minorHAnsi"/>
-        </w:rPr>
-        <w:t>SISTEMA DE 1000x1000 NORMAL</w:t>
-      </w:r>
-    </w:p>
-    <w:p>
-      <w:pPr>
-        <w:spacing w:after="0" w:line="240" w:lineRule="auto"/>
-        <w:rPr>
-          <w:rFonts w:cstheme="minorHAnsi"/>
-        </w:rPr>
-      </w:pPr>
-      <w:r>
-        <w:rPr>
-          <w:rFonts w:cstheme="minorHAnsi"/>
-        </w:rPr>
-        <w:t xml:space="preserve">Caso simple con matriz de coeficientes de dimensión </w:t>
-      </w:r>
-      <w:r>
-        <w:rPr>
-          <w:rFonts w:cstheme="minorHAnsi"/>
-        </w:rPr>
-        <w:t>1000.</w:t>
+          <w:sz w:val="22"/>
+          <w:szCs w:val="22"/>
+        </w:rPr>
+        <w:t>5</w:t>
+      </w:r>
+      <w:r>
+        <w:rPr>
+          <w:rFonts w:asciiTheme="minorHAnsi" w:hAnsiTheme="minorHAnsi" w:cstheme="minorHAnsi"/>
+          <w:sz w:val="22"/>
+          <w:szCs w:val="22"/>
+        </w:rPr>
+        <w:t xml:space="preserve"> - SISTEMA 700x700 NORMAL </w:t>
+      </w:r>
+    </w:p>
+    <w:p>
+      <w:pPr>
+        <w:spacing w:after="0" w:line="240" w:lineRule="auto"/>
+        <w:rPr>
+          <w:rFonts w:cstheme="minorHAnsi"/>
+        </w:rPr>
+      </w:pPr>
+      <w:r>
+        <w:rPr>
+          <w:rFonts w:cstheme="minorHAnsi"/>
+        </w:rPr>
+        <w:t>Caso simple con matriz de coeficientes de dimensión 700.</w:t>
       </w:r>
     </w:p>
     <w:p>
@@ -1033,37 +857,122 @@
         <w:spacing w:before="0" w:line="240" w:lineRule="auto"/>
         <w:rPr>
           <w:rFonts w:asciiTheme="minorHAnsi" w:hAnsiTheme="minorHAnsi" w:cstheme="minorHAnsi"/>
-        </w:rPr>
-      </w:pPr>
-      <w:r>
-        <w:rPr>
-          <w:rFonts w:asciiTheme="minorHAnsi" w:hAnsiTheme="minorHAnsi" w:cstheme="minorHAnsi"/>
+          <w:sz w:val="22"/>
+          <w:szCs w:val="22"/>
+        </w:rPr>
+      </w:pPr>
+      <w:r>
+        <w:rPr>
+          <w:rFonts w:asciiTheme="minorHAnsi" w:hAnsiTheme="minorHAnsi" w:cstheme="minorHAnsi"/>
+          <w:sz w:val="22"/>
+          <w:szCs w:val="22"/>
         </w:rPr>
         <w:t>1</w:t>
       </w:r>
       <w:r>
         <w:rPr>
           <w:rFonts w:asciiTheme="minorHAnsi" w:hAnsiTheme="minorHAnsi" w:cstheme="minorHAnsi"/>
+          <w:sz w:val="22"/>
+          <w:szCs w:val="22"/>
+        </w:rPr>
+        <w:t>6</w:t>
+      </w:r>
+      <w:r>
+        <w:rPr>
+          <w:rFonts w:asciiTheme="minorHAnsi" w:hAnsiTheme="minorHAnsi" w:cstheme="minorHAnsi"/>
+          <w:sz w:val="22"/>
+          <w:szCs w:val="22"/>
+        </w:rPr>
+        <w:t xml:space="preserve"> </w:t>
+      </w:r>
+      <w:r>
+        <w:rPr>
+          <w:rFonts w:asciiTheme="minorHAnsi" w:hAnsiTheme="minorHAnsi" w:cstheme="minorHAnsi"/>
+          <w:sz w:val="22"/>
+          <w:szCs w:val="22"/>
+        </w:rPr>
+        <w:t>–</w:t>
+      </w:r>
+      <w:r>
+        <w:rPr>
+          <w:rFonts w:asciiTheme="minorHAnsi" w:hAnsiTheme="minorHAnsi" w:cstheme="minorHAnsi"/>
+          <w:sz w:val="22"/>
+          <w:szCs w:val="22"/>
+        </w:rPr>
+        <w:t xml:space="preserve"> </w:t>
+      </w:r>
+      <w:r>
+        <w:rPr>
+          <w:rFonts w:asciiTheme="minorHAnsi" w:hAnsiTheme="minorHAnsi" w:cstheme="minorHAnsi"/>
+          <w:sz w:val="22"/>
+          <w:szCs w:val="22"/>
+        </w:rPr>
+        <w:t>SISTEMA DE 1000x1000 NORMAL</w:t>
+      </w:r>
+    </w:p>
+    <w:p>
+      <w:pPr>
+        <w:spacing w:after="0" w:line="240" w:lineRule="auto"/>
+        <w:rPr>
+          <w:rFonts w:cstheme="minorHAnsi"/>
+        </w:rPr>
+      </w:pPr>
+      <w:r>
+        <w:rPr>
+          <w:rFonts w:cstheme="minorHAnsi"/>
+        </w:rPr>
+        <w:t>Caso simple con matriz de coeficientes de dimensión 1000.</w:t>
+      </w:r>
+    </w:p>
+    <w:p>
+      <w:pPr>
+        <w:spacing w:after="0" w:line="240" w:lineRule="auto"/>
+        <w:rPr>
+          <w:rFonts w:cstheme="minorHAnsi"/>
+        </w:rPr>
+      </w:pPr>
+    </w:p>
+    <w:p>
+      <w:pPr>
+        <w:pStyle w:val="Ttulo1"/>
+        <w:spacing w:before="0" w:line="240" w:lineRule="auto"/>
+        <w:rPr>
+          <w:rFonts w:asciiTheme="minorHAnsi" w:hAnsiTheme="minorHAnsi" w:cstheme="minorHAnsi"/>
+          <w:sz w:val="22"/>
+          <w:szCs w:val="22"/>
+        </w:rPr>
+      </w:pPr>
+      <w:r>
+        <w:rPr>
+          <w:rFonts w:asciiTheme="minorHAnsi" w:hAnsiTheme="minorHAnsi" w:cstheme="minorHAnsi"/>
+          <w:sz w:val="22"/>
+          <w:szCs w:val="22"/>
+        </w:rPr>
+        <w:t>1</w:t>
+      </w:r>
+      <w:r>
+        <w:rPr>
+          <w:rFonts w:asciiTheme="minorHAnsi" w:hAnsiTheme="minorHAnsi" w:cstheme="minorHAnsi"/>
+          <w:sz w:val="22"/>
+          <w:szCs w:val="22"/>
         </w:rPr>
         <w:t>7</w:t>
       </w:r>
       <w:r>
         <w:rPr>
           <w:rFonts w:asciiTheme="minorHAnsi" w:hAnsiTheme="minorHAnsi" w:cstheme="minorHAnsi"/>
+          <w:sz w:val="22"/>
+          <w:szCs w:val="22"/>
         </w:rPr>
         <w:t xml:space="preserve"> - </w:t>
       </w:r>
       <w:r>
         <w:rPr>
           <w:rFonts w:asciiTheme="minorHAnsi" w:hAnsiTheme="minorHAnsi" w:cstheme="minorHAnsi"/>
-        </w:rPr>
-        <w:t xml:space="preserve">SISTEMA DE 1000x1000 </w:t>
-      </w:r>
-      <w:r>
-        <w:rPr>
-          <w:rFonts w:asciiTheme="minorHAnsi" w:hAnsiTheme="minorHAnsi" w:cstheme="minorHAnsi"/>
-        </w:rPr>
-        <w:t>MATRIZ NULA</w:t>
+          <w:sz w:val="22"/>
+          <w:szCs w:val="22"/>
+        </w:rPr>
+        <w:t>SISTEMA DE 1000x1000 MATRIZ NULA</w:t>
       </w:r>
     </w:p>
     <w:p>
@@ -1088,12 +997,62 @@
     </w:p>
     <w:sectPr>
       <w:pgSz w:w="12240" w:h="15840"/>
-      <w:pgMar w:top="720" w:right="720" w:bottom="720" w:left="720" w:header="709" w:footer="709" w:gutter="0"/>
+      <w:pgMar w:top="720" w:right="720" w:bottom="720" w:left="720" w:header="567" w:footer="567" w:gutter="0"/>
       <w:cols w:space="708"/>
       <w:docGrid w:linePitch="360"/>
     </w:sectPr>
   </w:body>
 </w:document>
+</file>
+
+<file path=word/endnotes.xml><?xml version="1.0" encoding="utf-8"?>
+<w:endnotes xmlns:wpc="http://schemas.microsoft.com/office/word/2010/wordprocessingCanvas" xmlns:mc="http://schemas.openxmlformats.org/markup-compatibility/2006" xmlns:o="urn:schemas-microsoft-com:office:office" xmlns:r="http://schemas.openxmlformats.org/officeDocument/2006/relationships" xmlns:m="http://schemas.openxmlformats.org/officeDocument/2006/math" xmlns:v="urn:schemas-microsoft-com:vml" xmlns:wp14="http://schemas.microsoft.com/office/word/2010/wordprocessingDrawing" xmlns:wp="http://schemas.openxmlformats.org/drawingml/2006/wordprocessingDrawing" xmlns:w10="urn:schemas-microsoft-com:office:word" xmlns:w="http://schemas.openxmlformats.org/wordprocessingml/2006/main" xmlns:w14="http://schemas.microsoft.com/office/word/2010/wordml" xmlns:wpg="http://schemas.microsoft.com/office/word/2010/wordprocessingGroup" xmlns:wpi="http://schemas.microsoft.com/office/word/2010/wordprocessingInk" xmlns:wne="http://schemas.microsoft.com/office/word/2006/wordml" xmlns:wps="http://schemas.microsoft.com/office/word/2010/wordprocessingShape" mc:Ignorable="w14 wp14">
+  <w:endnote w:type="separator" w:id="-1">
+    <w:p>
+      <w:pPr>
+        <w:spacing w:after="0" w:line="240" w:lineRule="auto"/>
+      </w:pPr>
+      <w:r>
+        <w:separator/>
+      </w:r>
+    </w:p>
+  </w:endnote>
+  <w:endnote w:type="continuationSeparator" w:id="0">
+    <w:p>
+      <w:pPr>
+        <w:spacing w:after="0" w:line="240" w:lineRule="auto"/>
+      </w:pPr>
+      <w:r>
+        <w:continuationSeparator/>
+      </w:r>
+    </w:p>
+  </w:endnote>
+</w:endnotes>
+</file>
+
+<file path=word/footnotes.xml><?xml version="1.0" encoding="utf-8"?>
+<w:footnotes xmlns:wpc="http://schemas.microsoft.com/office/word/2010/wordprocessingCanvas" xmlns:mc="http://schemas.openxmlformats.org/markup-compatibility/2006" xmlns:o="urn:schemas-microsoft-com:office:office" xmlns:r="http://schemas.openxmlformats.org/officeDocument/2006/relationships" xmlns:m="http://schemas.openxmlformats.org/officeDocument/2006/math" xmlns:v="urn:schemas-microsoft-com:vml" xmlns:wp14="http://schemas.microsoft.com/office/word/2010/wordprocessingDrawing" xmlns:wp="http://schemas.openxmlformats.org/drawingml/2006/wordprocessingDrawing" xmlns:w10="urn:schemas-microsoft-com:office:word" xmlns:w="http://schemas.openxmlformats.org/wordprocessingml/2006/main" xmlns:w14="http://schemas.microsoft.com/office/word/2010/wordml" xmlns:wpg="http://schemas.microsoft.com/office/word/2010/wordprocessingGroup" xmlns:wpi="http://schemas.microsoft.com/office/word/2010/wordprocessingInk" xmlns:wne="http://schemas.microsoft.com/office/word/2006/wordml" xmlns:wps="http://schemas.microsoft.com/office/word/2010/wordprocessingShape" mc:Ignorable="w14 wp14">
+  <w:footnote w:type="separator" w:id="-1">
+    <w:p>
+      <w:pPr>
+        <w:spacing w:after="0" w:line="240" w:lineRule="auto"/>
+      </w:pPr>
+      <w:r>
+        <w:separator/>
+      </w:r>
+    </w:p>
+  </w:footnote>
+  <w:footnote w:type="continuationSeparator" w:id="0">
+    <w:p>
+      <w:pPr>
+        <w:spacing w:after="0" w:line="240" w:lineRule="auto"/>
+      </w:pPr>
+      <w:r>
+        <w:continuationSeparator/>
+      </w:r>
+    </w:p>
+  </w:footnote>
+</w:footnotes>
 </file>
 
 <file path=word/numbering.xml><?xml version="1.0" encoding="utf-8"?>
@@ -1531,6 +1490,50 @@
       <w:contextualSpacing/>
     </w:pPr>
   </w:style>
+  <w:style w:type="paragraph" w:styleId="Encabezado">
+    <w:name w:val="header"/>
+    <w:basedOn w:val="Normal"/>
+    <w:link w:val="EncabezadoCar"/>
+    <w:uiPriority w:val="99"/>
+    <w:unhideWhenUsed/>
+    <w:rsid w:val="00E03775"/>
+    <w:pPr>
+      <w:tabs>
+        <w:tab w:val="center" w:pos="4419"/>
+        <w:tab w:val="right" w:pos="8838"/>
+      </w:tabs>
+      <w:spacing w:after="0" w:line="240" w:lineRule="auto"/>
+    </w:pPr>
+  </w:style>
+  <w:style w:type="character" w:customStyle="1" w:styleId="EncabezadoCar">
+    <w:name w:val="Encabezado Car"/>
+    <w:basedOn w:val="Fuentedeprrafopredeter"/>
+    <w:link w:val="Encabezado"/>
+    <w:uiPriority w:val="99"/>
+    <w:rsid w:val="00E03775"/>
+  </w:style>
+  <w:style w:type="paragraph" w:styleId="Piedepgina">
+    <w:name w:val="footer"/>
+    <w:basedOn w:val="Normal"/>
+    <w:link w:val="PiedepginaCar"/>
+    <w:uiPriority w:val="99"/>
+    <w:unhideWhenUsed/>
+    <w:rsid w:val="00E03775"/>
+    <w:pPr>
+      <w:tabs>
+        <w:tab w:val="center" w:pos="4419"/>
+        <w:tab w:val="right" w:pos="8838"/>
+      </w:tabs>
+      <w:spacing w:after="0" w:line="240" w:lineRule="auto"/>
+    </w:pPr>
+  </w:style>
+  <w:style w:type="character" w:customStyle="1" w:styleId="PiedepginaCar">
+    <w:name w:val="Pie de página Car"/>
+    <w:basedOn w:val="Fuentedeprrafopredeter"/>
+    <w:link w:val="Piedepgina"/>
+    <w:uiPriority w:val="99"/>
+    <w:rsid w:val="00E03775"/>
+  </w:style>
 </w:styles>
 </file>
 
@@ -1847,6 +1850,50 @@
       <w:ind w:left="720"/>
       <w:contextualSpacing/>
     </w:pPr>
+  </w:style>
+  <w:style w:type="paragraph" w:styleId="Encabezado">
+    <w:name w:val="header"/>
+    <w:basedOn w:val="Normal"/>
+    <w:link w:val="EncabezadoCar"/>
+    <w:uiPriority w:val="99"/>
+    <w:unhideWhenUsed/>
+    <w:rsid w:val="00E03775"/>
+    <w:pPr>
+      <w:tabs>
+        <w:tab w:val="center" w:pos="4419"/>
+        <w:tab w:val="right" w:pos="8838"/>
+      </w:tabs>
+      <w:spacing w:after="0" w:line="240" w:lineRule="auto"/>
+    </w:pPr>
+  </w:style>
+  <w:style w:type="character" w:customStyle="1" w:styleId="EncabezadoCar">
+    <w:name w:val="Encabezado Car"/>
+    <w:basedOn w:val="Fuentedeprrafopredeter"/>
+    <w:link w:val="Encabezado"/>
+    <w:uiPriority w:val="99"/>
+    <w:rsid w:val="00E03775"/>
+  </w:style>
+  <w:style w:type="paragraph" w:styleId="Piedepgina">
+    <w:name w:val="footer"/>
+    <w:basedOn w:val="Normal"/>
+    <w:link w:val="PiedepginaCar"/>
+    <w:uiPriority w:val="99"/>
+    <w:unhideWhenUsed/>
+    <w:rsid w:val="00E03775"/>
+    <w:pPr>
+      <w:tabs>
+        <w:tab w:val="center" w:pos="4419"/>
+        <w:tab w:val="right" w:pos="8838"/>
+      </w:tabs>
+      <w:spacing w:after="0" w:line="240" w:lineRule="auto"/>
+    </w:pPr>
+  </w:style>
+  <w:style w:type="character" w:customStyle="1" w:styleId="PiedepginaCar">
+    <w:name w:val="Pie de página Car"/>
+    <w:basedOn w:val="Fuentedeprrafopredeter"/>
+    <w:link w:val="Piedepgina"/>
+    <w:uiPriority w:val="99"/>
+    <w:rsid w:val="00E03775"/>
   </w:style>
 </w:styles>
 </file>

</xml_diff>